<commit_message>
Added test reports from Sprint PLanning Meeting 	In reality, these are images of the 'final' test reports from last sprint as nothing new has been accomplished
Edited the sprint3 planning meeting minutes:
	updated sprint backlog
	added sha for sprint planning meeting picture evidence
</commit_message>
<xml_diff>
--- a/sprint_3/evidence_and_documentation/sprint_planning/meeting_docs/Sprint_3_Planning_Meeting_Notes.docx
+++ b/sprint_3/evidence_and_documentation/sprint_planning/meeting_docs/Sprint_3_Planning_Meeting_Notes.docx
@@ -55,17 +55,14 @@
     <w:p>
       <w:pPr>
         <w:pStyle w:val="Normal"/>
-        <w:rPr>
-          <w:rFonts w:cs="Calibri" w:cstheme="minorHAnsi"/>
-          <w:szCs w:val="24"/>
-        </w:rPr>
+        <w:rPr/>
       </w:pPr>
       <w:r>
         <w:rPr>
           <w:rFonts w:cs="Calibri" w:cstheme="minorHAnsi"/>
           <w:szCs w:val="24"/>
         </w:rPr>
-        <w:t xml:space="preserve">Photo Evidence SHA: </w:t>
+        <w:t>Photo Evidence SHA: d549ecd47a5a69dadec0b5625f535705fe91899f</w:t>
       </w:r>
     </w:p>
     <w:p>
@@ -425,7 +422,6 @@
             <w:tcW w:w="2254" w:type="dxa"/>
             <w:cnfStyle w:val="001000000000" w:firstRow="0" w:lastRow="0" w:firstColumn="1" w:lastColumn="0" w:oddVBand="0" w:evenVBand="0" w:oddHBand="0" w:evenHBand="0" w:firstRowFirstColumn="0" w:firstRowLastColumn="0" w:lastRowFirstColumn="0" w:lastRowLastColumn="0"/>
             <w:tcBorders>
-              <w:top w:val="nil"/>
               <w:bottom w:val="single" w:sz="12" w:space="0" w:color="666666"/>
               <w:insideH w:val="single" w:sz="12" w:space="0" w:color="666666"/>
             </w:tcBorders>
@@ -454,7 +450,6 @@
           <w:tcPr>
             <w:tcW w:w="2254" w:type="dxa"/>
             <w:tcBorders>
-              <w:top w:val="nil"/>
               <w:bottom w:val="single" w:sz="12" w:space="0" w:color="666666"/>
               <w:insideH w:val="single" w:sz="12" w:space="0" w:color="666666"/>
             </w:tcBorders>
@@ -484,7 +479,6 @@
           <w:tcPr>
             <w:tcW w:w="2254" w:type="dxa"/>
             <w:tcBorders>
-              <w:top w:val="nil"/>
               <w:bottom w:val="single" w:sz="12" w:space="0" w:color="666666"/>
               <w:insideH w:val="single" w:sz="12" w:space="0" w:color="666666"/>
             </w:tcBorders>
@@ -514,7 +508,6 @@
           <w:tcPr>
             <w:tcW w:w="2253" w:type="dxa"/>
             <w:tcBorders>
-              <w:top w:val="nil"/>
               <w:bottom w:val="single" w:sz="12" w:space="0" w:color="666666"/>
               <w:insideH w:val="single" w:sz="12" w:space="0" w:color="666666"/>
             </w:tcBorders>
@@ -586,7 +579,7 @@
             </w:tcBorders>
             <w:shd w:color="auto" w:fill="CCCCCC" w:themeFill="text1" w:themeFillTint="33" w:val="clear"/>
             <w:tcMar>
-              <w:left w:w="105" w:type="dxa"/>
+              <w:left w:w="102" w:type="dxa"/>
             </w:tcMar>
           </w:tcPr>
           <w:p>
@@ -618,7 +611,7 @@
             </w:tcBorders>
             <w:shd w:color="auto" w:fill="CCCCCC" w:themeFill="text1" w:themeFillTint="33" w:val="clear"/>
             <w:tcMar>
-              <w:left w:w="105" w:type="dxa"/>
+              <w:left w:w="102" w:type="dxa"/>
             </w:tcMar>
           </w:tcPr>
           <w:p>
@@ -646,7 +639,7 @@
             </w:tcBorders>
             <w:shd w:color="auto" w:fill="CCCCCC" w:themeFill="text1" w:themeFillTint="33" w:val="clear"/>
             <w:tcMar>
-              <w:left w:w="105" w:type="dxa"/>
+              <w:left w:w="102" w:type="dxa"/>
             </w:tcMar>
           </w:tcPr>
           <w:p>
@@ -711,7 +704,7 @@
             </w:tcBorders>
             <w:shd w:fill="auto" w:val="clear"/>
             <w:tcMar>
-              <w:left w:w="105" w:type="dxa"/>
+              <w:left w:w="102" w:type="dxa"/>
             </w:tcMar>
           </w:tcPr>
           <w:p>
@@ -743,7 +736,7 @@
             </w:tcBorders>
             <w:shd w:fill="auto" w:val="clear"/>
             <w:tcMar>
-              <w:left w:w="105" w:type="dxa"/>
+              <w:left w:w="102" w:type="dxa"/>
             </w:tcMar>
           </w:tcPr>
           <w:p>
@@ -771,7 +764,7 @@
             </w:tcBorders>
             <w:shd w:fill="auto" w:val="clear"/>
             <w:tcMar>
-              <w:left w:w="105" w:type="dxa"/>
+              <w:left w:w="102" w:type="dxa"/>
             </w:tcMar>
           </w:tcPr>
           <w:p>
@@ -838,7 +831,7 @@
             </w:tcBorders>
             <w:shd w:color="auto" w:fill="CCCCCC" w:themeFill="text1" w:themeFillTint="33" w:val="clear"/>
             <w:tcMar>
-              <w:left w:w="105" w:type="dxa"/>
+              <w:left w:w="102" w:type="dxa"/>
             </w:tcMar>
           </w:tcPr>
           <w:p>
@@ -870,7 +863,7 @@
             </w:tcBorders>
             <w:shd w:color="auto" w:fill="CCCCCC" w:themeFill="text1" w:themeFillTint="33" w:val="clear"/>
             <w:tcMar>
-              <w:left w:w="105" w:type="dxa"/>
+              <w:left w:w="102" w:type="dxa"/>
             </w:tcMar>
           </w:tcPr>
           <w:p>
@@ -898,7 +891,7 @@
             </w:tcBorders>
             <w:shd w:color="auto" w:fill="CCCCCC" w:themeFill="text1" w:themeFillTint="33" w:val="clear"/>
             <w:tcMar>
-              <w:left w:w="105" w:type="dxa"/>
+              <w:left w:w="102" w:type="dxa"/>
             </w:tcMar>
           </w:tcPr>
           <w:p>
@@ -963,7 +956,7 @@
             </w:tcBorders>
             <w:shd w:fill="auto" w:val="clear"/>
             <w:tcMar>
-              <w:left w:w="105" w:type="dxa"/>
+              <w:left w:w="102" w:type="dxa"/>
             </w:tcMar>
           </w:tcPr>
           <w:p>
@@ -995,7 +988,7 @@
             </w:tcBorders>
             <w:shd w:fill="auto" w:val="clear"/>
             <w:tcMar>
-              <w:left w:w="105" w:type="dxa"/>
+              <w:left w:w="102" w:type="dxa"/>
             </w:tcMar>
           </w:tcPr>
           <w:p>
@@ -1023,7 +1016,7 @@
             </w:tcBorders>
             <w:shd w:fill="auto" w:val="clear"/>
             <w:tcMar>
-              <w:left w:w="105" w:type="dxa"/>
+              <w:left w:w="102" w:type="dxa"/>
             </w:tcMar>
           </w:tcPr>
           <w:p>
@@ -1090,7 +1083,7 @@
             </w:tcBorders>
             <w:shd w:color="auto" w:fill="CCCCCC" w:themeFill="text1" w:themeFillTint="33" w:val="clear"/>
             <w:tcMar>
-              <w:left w:w="105" w:type="dxa"/>
+              <w:left w:w="102" w:type="dxa"/>
             </w:tcMar>
           </w:tcPr>
           <w:p>
@@ -1122,7 +1115,7 @@
             </w:tcBorders>
             <w:shd w:color="auto" w:fill="CCCCCC" w:themeFill="text1" w:themeFillTint="33" w:val="clear"/>
             <w:tcMar>
-              <w:left w:w="105" w:type="dxa"/>
+              <w:left w:w="102" w:type="dxa"/>
             </w:tcMar>
           </w:tcPr>
           <w:p>
@@ -1150,7 +1143,7 @@
             </w:tcBorders>
             <w:shd w:color="auto" w:fill="CCCCCC" w:themeFill="text1" w:themeFillTint="33" w:val="clear"/>
             <w:tcMar>
-              <w:left w:w="105" w:type="dxa"/>
+              <w:left w:w="102" w:type="dxa"/>
             </w:tcMar>
           </w:tcPr>
           <w:p>
@@ -1215,7 +1208,7 @@
             </w:tcBorders>
             <w:shd w:fill="auto" w:val="clear"/>
             <w:tcMar>
-              <w:left w:w="105" w:type="dxa"/>
+              <w:left w:w="102" w:type="dxa"/>
             </w:tcMar>
           </w:tcPr>
           <w:p>
@@ -1247,7 +1240,7 @@
             </w:tcBorders>
             <w:shd w:fill="auto" w:val="clear"/>
             <w:tcMar>
-              <w:left w:w="105" w:type="dxa"/>
+              <w:left w:w="102" w:type="dxa"/>
             </w:tcMar>
           </w:tcPr>
           <w:p>
@@ -1275,7 +1268,7 @@
             </w:tcBorders>
             <w:shd w:fill="auto" w:val="clear"/>
             <w:tcMar>
-              <w:left w:w="105" w:type="dxa"/>
+              <w:left w:w="102" w:type="dxa"/>
             </w:tcMar>
           </w:tcPr>
           <w:p>
@@ -1342,7 +1335,7 @@
             </w:tcBorders>
             <w:shd w:color="auto" w:fill="CCCCCC" w:themeFill="text1" w:themeFillTint="33" w:val="clear"/>
             <w:tcMar>
-              <w:left w:w="105" w:type="dxa"/>
+              <w:left w:w="102" w:type="dxa"/>
             </w:tcMar>
           </w:tcPr>
           <w:p>
@@ -1374,7 +1367,7 @@
             </w:tcBorders>
             <w:shd w:color="auto" w:fill="CCCCCC" w:themeFill="text1" w:themeFillTint="33" w:val="clear"/>
             <w:tcMar>
-              <w:left w:w="105" w:type="dxa"/>
+              <w:left w:w="102" w:type="dxa"/>
             </w:tcMar>
           </w:tcPr>
           <w:p>
@@ -1402,7 +1395,7 @@
             </w:tcBorders>
             <w:shd w:color="auto" w:fill="CCCCCC" w:themeFill="text1" w:themeFillTint="33" w:val="clear"/>
             <w:tcMar>
-              <w:left w:w="105" w:type="dxa"/>
+              <w:left w:w="102" w:type="dxa"/>
             </w:tcMar>
           </w:tcPr>
           <w:p>
@@ -1467,7 +1460,7 @@
             </w:tcBorders>
             <w:shd w:fill="auto" w:val="clear"/>
             <w:tcMar>
-              <w:left w:w="105" w:type="dxa"/>
+              <w:left w:w="102" w:type="dxa"/>
             </w:tcMar>
           </w:tcPr>
           <w:p>
@@ -1499,7 +1492,7 @@
             </w:tcBorders>
             <w:shd w:fill="auto" w:val="clear"/>
             <w:tcMar>
-              <w:left w:w="105" w:type="dxa"/>
+              <w:left w:w="102" w:type="dxa"/>
             </w:tcMar>
           </w:tcPr>
           <w:p>
@@ -1527,7 +1520,7 @@
             </w:tcBorders>
             <w:shd w:fill="auto" w:val="clear"/>
             <w:tcMar>
-              <w:left w:w="105" w:type="dxa"/>
+              <w:left w:w="102" w:type="dxa"/>
             </w:tcMar>
           </w:tcPr>
           <w:p>
@@ -1594,7 +1587,7 @@
             </w:tcBorders>
             <w:shd w:color="auto" w:fill="CCCCCC" w:themeFill="text1" w:themeFillTint="33" w:val="clear"/>
             <w:tcMar>
-              <w:left w:w="105" w:type="dxa"/>
+              <w:left w:w="102" w:type="dxa"/>
             </w:tcMar>
           </w:tcPr>
           <w:p>
@@ -1624,7 +1617,7 @@
             </w:tcBorders>
             <w:shd w:color="auto" w:fill="CCCCCC" w:themeFill="text1" w:themeFillTint="33" w:val="clear"/>
             <w:tcMar>
-              <w:left w:w="105" w:type="dxa"/>
+              <w:left w:w="102" w:type="dxa"/>
             </w:tcMar>
           </w:tcPr>
           <w:p>
@@ -1652,7 +1645,7 @@
             </w:tcBorders>
             <w:shd w:color="auto" w:fill="CCCCCC" w:themeFill="text1" w:themeFillTint="33" w:val="clear"/>
             <w:tcMar>
-              <w:left w:w="105" w:type="dxa"/>
+              <w:left w:w="102" w:type="dxa"/>
             </w:tcMar>
           </w:tcPr>
           <w:p>
@@ -1813,7 +1806,6 @@
             <w:tcW w:w="2254" w:type="dxa"/>
             <w:cnfStyle w:val="001000000000" w:firstRow="0" w:lastRow="0" w:firstColumn="1" w:lastColumn="0" w:oddVBand="0" w:evenVBand="0" w:oddHBand="0" w:evenHBand="0" w:firstRowFirstColumn="0" w:firstRowLastColumn="0" w:lastRowFirstColumn="0" w:lastRowLastColumn="0"/>
             <w:tcBorders>
-              <w:top w:val="nil"/>
               <w:bottom w:val="single" w:sz="12" w:space="0" w:color="666666"/>
               <w:insideH w:val="single" w:sz="12" w:space="0" w:color="666666"/>
             </w:tcBorders>
@@ -1842,7 +1834,6 @@
           <w:tcPr>
             <w:tcW w:w="2254" w:type="dxa"/>
             <w:tcBorders>
-              <w:top w:val="nil"/>
               <w:bottom w:val="single" w:sz="12" w:space="0" w:color="666666"/>
               <w:insideH w:val="single" w:sz="12" w:space="0" w:color="666666"/>
             </w:tcBorders>
@@ -1872,7 +1863,6 @@
           <w:tcPr>
             <w:tcW w:w="2254" w:type="dxa"/>
             <w:tcBorders>
-              <w:top w:val="nil"/>
               <w:bottom w:val="single" w:sz="12" w:space="0" w:color="666666"/>
               <w:insideH w:val="single" w:sz="12" w:space="0" w:color="666666"/>
             </w:tcBorders>
@@ -1902,7 +1892,6 @@
           <w:tcPr>
             <w:tcW w:w="2253" w:type="dxa"/>
             <w:tcBorders>
-              <w:top w:val="nil"/>
               <w:bottom w:val="single" w:sz="12" w:space="0" w:color="666666"/>
               <w:insideH w:val="single" w:sz="12" w:space="0" w:color="666666"/>
             </w:tcBorders>
@@ -1961,20 +1950,21 @@
                 <w:bCs/>
                 <w:szCs w:val="24"/>
               </w:rPr>
-            </w:r>
-          </w:p>
-        </w:tc>
-        <w:tc>
-          <w:tcPr>
-            <w:tcW w:w="2254" w:type="dxa"/>
-            <w:tcBorders>
-              <w:left w:val="single" w:sz="2" w:space="0" w:color="666666"/>
-              <w:right w:val="single" w:sz="2" w:space="0" w:color="666666"/>
-              <w:insideV w:val="single" w:sz="2" w:space="0" w:color="666666"/>
-            </w:tcBorders>
-            <w:shd w:color="auto" w:fill="CCCCCC" w:themeFill="text1" w:themeFillTint="33" w:val="clear"/>
-            <w:tcMar>
-              <w:left w:w="105" w:type="dxa"/>
+              <w:t>1</w:t>
+            </w:r>
+          </w:p>
+        </w:tc>
+        <w:tc>
+          <w:tcPr>
+            <w:tcW w:w="2254" w:type="dxa"/>
+            <w:tcBorders>
+              <w:left w:val="single" w:sz="2" w:space="0" w:color="666666"/>
+              <w:right w:val="single" w:sz="2" w:space="0" w:color="666666"/>
+              <w:insideV w:val="single" w:sz="2" w:space="0" w:color="666666"/>
+            </w:tcBorders>
+            <w:shd w:color="auto" w:fill="CCCCCC" w:themeFill="text1" w:themeFillTint="33" w:val="clear"/>
+            <w:tcMar>
+              <w:left w:w="102" w:type="dxa"/>
             </w:tcMar>
           </w:tcPr>
           <w:p>
@@ -1991,36 +1981,42 @@
                 <w:rFonts w:cs="Calibri" w:cstheme="minorHAnsi"/>
                 <w:szCs w:val="24"/>
               </w:rPr>
-            </w:r>
-          </w:p>
-        </w:tc>
-        <w:tc>
-          <w:tcPr>
-            <w:tcW w:w="2254" w:type="dxa"/>
-            <w:tcBorders>
-              <w:left w:val="single" w:sz="2" w:space="0" w:color="666666"/>
-              <w:right w:val="single" w:sz="2" w:space="0" w:color="666666"/>
-              <w:insideV w:val="single" w:sz="2" w:space="0" w:color="666666"/>
-            </w:tcBorders>
-            <w:shd w:color="auto" w:fill="CCCCCC" w:themeFill="text1" w:themeFillTint="33" w:val="clear"/>
-            <w:tcMar>
-              <w:left w:w="105" w:type="dxa"/>
-            </w:tcMar>
-          </w:tcPr>
-          <w:p>
-            <w:pPr>
-              <w:pStyle w:val="Normal"/>
+              <w:t>1.1</w:t>
+            </w:r>
+          </w:p>
+        </w:tc>
+        <w:tc>
+          <w:tcPr>
+            <w:tcW w:w="2254" w:type="dxa"/>
+            <w:tcBorders>
+              <w:left w:val="single" w:sz="2" w:space="0" w:color="666666"/>
+              <w:right w:val="single" w:sz="2" w:space="0" w:color="666666"/>
+              <w:insideV w:val="single" w:sz="2" w:space="0" w:color="666666"/>
+            </w:tcBorders>
+            <w:shd w:color="auto" w:fill="CCCCCC" w:themeFill="text1" w:themeFillTint="33" w:val="clear"/>
+            <w:tcMar>
+              <w:left w:w="102" w:type="dxa"/>
+            </w:tcMar>
+          </w:tcPr>
+          <w:p>
+            <w:pPr>
+              <w:pStyle w:val="Normal"/>
+              <w:spacing w:lineRule="auto" w:line="240" w:before="0" w:after="0"/>
               <w:cnfStyle w:val="000000100000" w:firstRow="0" w:lastRow="0" w:firstColumn="0" w:lastColumn="0" w:oddVBand="0" w:evenVBand="0" w:oddHBand="1" w:evenHBand="0" w:firstRowFirstColumn="0" w:firstRowLastColumn="0" w:lastRowFirstColumn="0" w:lastRowLastColumn="0"/>
               <w:rPr>
                 <w:rFonts w:cs="Calibri" w:cstheme="minorHAnsi"/>
-                <w:szCs w:val="24"/>
-              </w:rPr>
-            </w:pPr>
-            <w:r>
-              <w:rPr>
-                <w:rFonts w:cs="Calibri" w:cstheme="minorHAnsi"/>
-                <w:szCs w:val="24"/>
-              </w:rPr>
+                <w:bCs/>
+                <w:szCs w:val="24"/>
+              </w:rPr>
+            </w:pPr>
+            <w:r>
+              <w:rPr>
+                <w:rFonts w:cs="Calibri" w:cstheme="minorHAnsi"/>
+                <w:b w:val="false"/>
+                <w:bCs/>
+                <w:szCs w:val="24"/>
+              </w:rPr>
+              <w:t>Write BBOX tests to check for the presence of input options (e.g. check for presence of ‘filter’ dropdown, ‘min rotation’ text field)</w:t>
             </w:r>
           </w:p>
         </w:tc>
@@ -2032,7 +2028,7 @@
             </w:tcBorders>
             <w:shd w:color="auto" w:fill="CCCCCC" w:themeFill="text1" w:themeFillTint="33" w:val="clear"/>
             <w:tcMar>
-              <w:left w:w="105" w:type="dxa"/>
+              <w:left w:w="102" w:type="dxa"/>
             </w:tcMar>
           </w:tcPr>
           <w:p>
@@ -2083,6 +2079,7 @@
                 <w:bCs/>
                 <w:szCs w:val="24"/>
               </w:rPr>
+              <w:t>1</w:t>
             </w:r>
           </w:p>
         </w:tc>
@@ -2096,7 +2093,7 @@
             </w:tcBorders>
             <w:shd w:fill="auto" w:val="clear"/>
             <w:tcMar>
-              <w:left w:w="105" w:type="dxa"/>
+              <w:left w:w="102" w:type="dxa"/>
             </w:tcMar>
           </w:tcPr>
           <w:p>
@@ -2113,6 +2110,7 @@
                 <w:rFonts w:cs="Calibri" w:cstheme="minorHAnsi"/>
                 <w:szCs w:val="24"/>
               </w:rPr>
+              <w:t>1.2</w:t>
             </w:r>
           </w:p>
         </w:tc>
@@ -2126,23 +2124,28 @@
             </w:tcBorders>
             <w:shd w:fill="auto" w:val="clear"/>
             <w:tcMar>
-              <w:left w:w="105" w:type="dxa"/>
-            </w:tcMar>
-          </w:tcPr>
-          <w:p>
-            <w:pPr>
-              <w:pStyle w:val="Normal"/>
+              <w:left w:w="102" w:type="dxa"/>
+            </w:tcMar>
+          </w:tcPr>
+          <w:p>
+            <w:pPr>
+              <w:pStyle w:val="Normal"/>
+              <w:spacing w:lineRule="auto" w:line="240" w:before="0" w:after="0"/>
               <w:cnfStyle w:val="000000000000" w:firstRow="0" w:lastRow="0" w:firstColumn="0" w:lastColumn="0" w:oddVBand="0" w:evenVBand="0" w:oddHBand="0" w:evenHBand="0" w:firstRowFirstColumn="0" w:firstRowLastColumn="0" w:lastRowFirstColumn="0" w:lastRowLastColumn="0"/>
               <w:rPr>
                 <w:rFonts w:cs="Calibri" w:cstheme="minorHAnsi"/>
-                <w:szCs w:val="24"/>
-              </w:rPr>
-            </w:pPr>
-            <w:r>
-              <w:rPr>
-                <w:rFonts w:cs="Calibri" w:cstheme="minorHAnsi"/>
-                <w:szCs w:val="24"/>
-              </w:rPr>
+                <w:bCs/>
+                <w:szCs w:val="24"/>
+              </w:rPr>
+            </w:pPr>
+            <w:r>
+              <w:rPr>
+                <w:rFonts w:cs="Calibri" w:cstheme="minorHAnsi"/>
+                <w:b w:val="false"/>
+                <w:bCs/>
+                <w:szCs w:val="24"/>
+              </w:rPr>
+              <w:t>Write BBOX tests for multiple combinations of options used in collage building (e.g. red border no rotation, no border, 45degree rotation)</w:t>
             </w:r>
           </w:p>
         </w:tc>
@@ -2154,7 +2157,7 @@
             </w:tcBorders>
             <w:shd w:fill="auto" w:val="clear"/>
             <w:tcMar>
-              <w:left w:w="105" w:type="dxa"/>
+              <w:left w:w="102" w:type="dxa"/>
             </w:tcMar>
           </w:tcPr>
           <w:p>
@@ -2207,20 +2210,21 @@
                 <w:bCs/>
                 <w:szCs w:val="24"/>
               </w:rPr>
-            </w:r>
-          </w:p>
-        </w:tc>
-        <w:tc>
-          <w:tcPr>
-            <w:tcW w:w="2254" w:type="dxa"/>
-            <w:tcBorders>
-              <w:left w:val="single" w:sz="2" w:space="0" w:color="666666"/>
-              <w:right w:val="single" w:sz="2" w:space="0" w:color="666666"/>
-              <w:insideV w:val="single" w:sz="2" w:space="0" w:color="666666"/>
-            </w:tcBorders>
-            <w:shd w:color="auto" w:fill="CCCCCC" w:themeFill="text1" w:themeFillTint="33" w:val="clear"/>
-            <w:tcMar>
-              <w:left w:w="105" w:type="dxa"/>
+              <w:t>4</w:t>
+            </w:r>
+          </w:p>
+        </w:tc>
+        <w:tc>
+          <w:tcPr>
+            <w:tcW w:w="2254" w:type="dxa"/>
+            <w:tcBorders>
+              <w:left w:val="single" w:sz="2" w:space="0" w:color="666666"/>
+              <w:right w:val="single" w:sz="2" w:space="0" w:color="666666"/>
+              <w:insideV w:val="single" w:sz="2" w:space="0" w:color="666666"/>
+            </w:tcBorders>
+            <w:shd w:color="auto" w:fill="CCCCCC" w:themeFill="text1" w:themeFillTint="33" w:val="clear"/>
+            <w:tcMar>
+              <w:left w:w="102" w:type="dxa"/>
             </w:tcMar>
           </w:tcPr>
           <w:p>
@@ -2237,36 +2241,42 @@
                 <w:rFonts w:cs="Calibri" w:cstheme="minorHAnsi"/>
                 <w:szCs w:val="24"/>
               </w:rPr>
-            </w:r>
-          </w:p>
-        </w:tc>
-        <w:tc>
-          <w:tcPr>
-            <w:tcW w:w="2254" w:type="dxa"/>
-            <w:tcBorders>
-              <w:left w:val="single" w:sz="2" w:space="0" w:color="666666"/>
-              <w:right w:val="single" w:sz="2" w:space="0" w:color="666666"/>
-              <w:insideV w:val="single" w:sz="2" w:space="0" w:color="666666"/>
-            </w:tcBorders>
-            <w:shd w:color="auto" w:fill="CCCCCC" w:themeFill="text1" w:themeFillTint="33" w:val="clear"/>
-            <w:tcMar>
-              <w:left w:w="105" w:type="dxa"/>
-            </w:tcMar>
-          </w:tcPr>
-          <w:p>
-            <w:pPr>
-              <w:pStyle w:val="Normal"/>
+              <w:t>4.1</w:t>
+            </w:r>
+          </w:p>
+        </w:tc>
+        <w:tc>
+          <w:tcPr>
+            <w:tcW w:w="2254" w:type="dxa"/>
+            <w:tcBorders>
+              <w:left w:val="single" w:sz="2" w:space="0" w:color="666666"/>
+              <w:right w:val="single" w:sz="2" w:space="0" w:color="666666"/>
+              <w:insideV w:val="single" w:sz="2" w:space="0" w:color="666666"/>
+            </w:tcBorders>
+            <w:shd w:color="auto" w:fill="CCCCCC" w:themeFill="text1" w:themeFillTint="33" w:val="clear"/>
+            <w:tcMar>
+              <w:left w:w="102" w:type="dxa"/>
+            </w:tcMar>
+          </w:tcPr>
+          <w:p>
+            <w:pPr>
+              <w:pStyle w:val="Normal"/>
+              <w:spacing w:lineRule="auto" w:line="240" w:before="0" w:after="0"/>
               <w:cnfStyle w:val="000000100000" w:firstRow="0" w:lastRow="0" w:firstColumn="0" w:lastColumn="0" w:oddVBand="0" w:evenVBand="0" w:oddHBand="1" w:evenHBand="0" w:firstRowFirstColumn="0" w:firstRowLastColumn="0" w:lastRowFirstColumn="0" w:lastRowLastColumn="0"/>
               <w:rPr>
                 <w:rFonts w:cs="Calibri" w:cstheme="minorHAnsi"/>
-                <w:szCs w:val="24"/>
-              </w:rPr>
-            </w:pPr>
-            <w:r>
-              <w:rPr>
-                <w:rFonts w:cs="Calibri" w:cstheme="minorHAnsi"/>
-                <w:szCs w:val="24"/>
-              </w:rPr>
+                <w:bCs/>
+                <w:szCs w:val="24"/>
+              </w:rPr>
+            </w:pPr>
+            <w:r>
+              <w:rPr>
+                <w:rFonts w:cs="Calibri" w:cstheme="minorHAnsi"/>
+                <w:b w:val="false"/>
+                <w:bCs/>
+                <w:szCs w:val="24"/>
+              </w:rPr>
+              <w:t>Write BBOX test for “Insufficient number of images found”</w:t>
             </w:r>
           </w:p>
         </w:tc>
@@ -2278,7 +2288,7 @@
             </w:tcBorders>
             <w:shd w:color="auto" w:fill="CCCCCC" w:themeFill="text1" w:themeFillTint="33" w:val="clear"/>
             <w:tcMar>
-              <w:left w:w="105" w:type="dxa"/>
+              <w:left w:w="102" w:type="dxa"/>
             </w:tcMar>
           </w:tcPr>
           <w:p>
@@ -2329,6 +2339,7 @@
                 <w:bCs/>
                 <w:szCs w:val="24"/>
               </w:rPr>
+              <w:t>1</w:t>
             </w:r>
           </w:p>
         </w:tc>
@@ -2342,7 +2353,7 @@
             </w:tcBorders>
             <w:shd w:fill="auto" w:val="clear"/>
             <w:tcMar>
-              <w:left w:w="105" w:type="dxa"/>
+              <w:left w:w="102" w:type="dxa"/>
             </w:tcMar>
           </w:tcPr>
           <w:p>
@@ -2359,6 +2370,7 @@
                 <w:rFonts w:cs="Calibri" w:cstheme="minorHAnsi"/>
                 <w:szCs w:val="24"/>
               </w:rPr>
+              <w:t>1.3</w:t>
             </w:r>
           </w:p>
         </w:tc>
@@ -2372,23 +2384,28 @@
             </w:tcBorders>
             <w:shd w:fill="auto" w:val="clear"/>
             <w:tcMar>
-              <w:left w:w="105" w:type="dxa"/>
-            </w:tcMar>
-          </w:tcPr>
-          <w:p>
-            <w:pPr>
-              <w:pStyle w:val="Normal"/>
+              <w:left w:w="102" w:type="dxa"/>
+            </w:tcMar>
+          </w:tcPr>
+          <w:p>
+            <w:pPr>
+              <w:pStyle w:val="Normal"/>
+              <w:spacing w:lineRule="auto" w:line="240" w:before="0" w:after="0"/>
               <w:cnfStyle w:val="000000000000" w:firstRow="0" w:lastRow="0" w:firstColumn="0" w:lastColumn="0" w:oddVBand="0" w:evenVBand="0" w:oddHBand="0" w:evenHBand="0" w:firstRowFirstColumn="0" w:firstRowLastColumn="0" w:lastRowFirstColumn="0" w:lastRowLastColumn="0"/>
               <w:rPr>
                 <w:rFonts w:cs="Calibri" w:cstheme="minorHAnsi"/>
-                <w:szCs w:val="24"/>
-              </w:rPr>
-            </w:pPr>
-            <w:r>
-              <w:rPr>
-                <w:rFonts w:cs="Calibri" w:cstheme="minorHAnsi"/>
-                <w:szCs w:val="24"/>
-              </w:rPr>
+                <w:bCs/>
+                <w:szCs w:val="24"/>
+              </w:rPr>
+            </w:pPr>
+            <w:r>
+              <w:rPr>
+                <w:rFonts w:cs="Calibri" w:cstheme="minorHAnsi"/>
+                <w:b w:val="false"/>
+                <w:bCs/>
+                <w:szCs w:val="24"/>
+              </w:rPr>
+              <w:t>Write BBOX tests for checking the default text in the search box</w:t>
             </w:r>
           </w:p>
         </w:tc>
@@ -2400,7 +2417,7 @@
             </w:tcBorders>
             <w:shd w:fill="auto" w:val="clear"/>
             <w:tcMar>
-              <w:left w:w="105" w:type="dxa"/>
+              <w:left w:w="102" w:type="dxa"/>
             </w:tcMar>
           </w:tcPr>
           <w:p>
@@ -2453,20 +2470,21 @@
                 <w:bCs/>
                 <w:szCs w:val="24"/>
               </w:rPr>
-            </w:r>
-          </w:p>
-        </w:tc>
-        <w:tc>
-          <w:tcPr>
-            <w:tcW w:w="2254" w:type="dxa"/>
-            <w:tcBorders>
-              <w:left w:val="single" w:sz="2" w:space="0" w:color="666666"/>
-              <w:right w:val="single" w:sz="2" w:space="0" w:color="666666"/>
-              <w:insideV w:val="single" w:sz="2" w:space="0" w:color="666666"/>
-            </w:tcBorders>
-            <w:shd w:color="auto" w:fill="CCCCCC" w:themeFill="text1" w:themeFillTint="33" w:val="clear"/>
-            <w:tcMar>
-              <w:left w:w="105" w:type="dxa"/>
+              <w:t>1</w:t>
+            </w:r>
+          </w:p>
+        </w:tc>
+        <w:tc>
+          <w:tcPr>
+            <w:tcW w:w="2254" w:type="dxa"/>
+            <w:tcBorders>
+              <w:left w:val="single" w:sz="2" w:space="0" w:color="666666"/>
+              <w:right w:val="single" w:sz="2" w:space="0" w:color="666666"/>
+              <w:insideV w:val="single" w:sz="2" w:space="0" w:color="666666"/>
+            </w:tcBorders>
+            <w:shd w:color="auto" w:fill="CCCCCC" w:themeFill="text1" w:themeFillTint="33" w:val="clear"/>
+            <w:tcMar>
+              <w:left w:w="102" w:type="dxa"/>
             </w:tcMar>
           </w:tcPr>
           <w:p>
@@ -2483,36 +2501,42 @@
                 <w:rFonts w:cs="Calibri" w:cstheme="minorHAnsi"/>
                 <w:szCs w:val="24"/>
               </w:rPr>
-            </w:r>
-          </w:p>
-        </w:tc>
-        <w:tc>
-          <w:tcPr>
-            <w:tcW w:w="2254" w:type="dxa"/>
-            <w:tcBorders>
-              <w:left w:val="single" w:sz="2" w:space="0" w:color="666666"/>
-              <w:right w:val="single" w:sz="2" w:space="0" w:color="666666"/>
-              <w:insideV w:val="single" w:sz="2" w:space="0" w:color="666666"/>
-            </w:tcBorders>
-            <w:shd w:color="auto" w:fill="CCCCCC" w:themeFill="text1" w:themeFillTint="33" w:val="clear"/>
-            <w:tcMar>
-              <w:left w:w="105" w:type="dxa"/>
-            </w:tcMar>
-          </w:tcPr>
-          <w:p>
-            <w:pPr>
-              <w:pStyle w:val="Normal"/>
+              <w:t>1.4</w:t>
+            </w:r>
+          </w:p>
+        </w:tc>
+        <w:tc>
+          <w:tcPr>
+            <w:tcW w:w="2254" w:type="dxa"/>
+            <w:tcBorders>
+              <w:left w:val="single" w:sz="2" w:space="0" w:color="666666"/>
+              <w:right w:val="single" w:sz="2" w:space="0" w:color="666666"/>
+              <w:insideV w:val="single" w:sz="2" w:space="0" w:color="666666"/>
+            </w:tcBorders>
+            <w:shd w:color="auto" w:fill="CCCCCC" w:themeFill="text1" w:themeFillTint="33" w:val="clear"/>
+            <w:tcMar>
+              <w:left w:w="102" w:type="dxa"/>
+            </w:tcMar>
+          </w:tcPr>
+          <w:p>
+            <w:pPr>
+              <w:pStyle w:val="Normal"/>
+              <w:spacing w:lineRule="auto" w:line="240" w:before="0" w:after="0"/>
               <w:cnfStyle w:val="000000100000" w:firstRow="0" w:lastRow="0" w:firstColumn="0" w:lastColumn="0" w:oddVBand="0" w:evenVBand="0" w:oddHBand="1" w:evenHBand="0" w:firstRowFirstColumn="0" w:firstRowLastColumn="0" w:lastRowFirstColumn="0" w:lastRowLastColumn="0"/>
               <w:rPr>
                 <w:rFonts w:cs="Calibri" w:cstheme="minorHAnsi"/>
-                <w:szCs w:val="24"/>
-              </w:rPr>
-            </w:pPr>
-            <w:r>
-              <w:rPr>
-                <w:rFonts w:cs="Calibri" w:cstheme="minorHAnsi"/>
-                <w:szCs w:val="24"/>
-              </w:rPr>
+                <w:bCs/>
+                <w:szCs w:val="24"/>
+              </w:rPr>
+            </w:pPr>
+            <w:r>
+              <w:rPr>
+                <w:rFonts w:cs="Calibri" w:cstheme="minorHAnsi"/>
+                <w:b w:val="false"/>
+                <w:bCs/>
+                <w:szCs w:val="24"/>
+              </w:rPr>
+              <w:t>Write BBOX test for the filter option dropbox having “Black and White”, “Greyscale”, and “Sepia” options.</w:t>
             </w:r>
           </w:p>
         </w:tc>
@@ -2524,7 +2548,7 @@
             </w:tcBorders>
             <w:shd w:color="auto" w:fill="CCCCCC" w:themeFill="text1" w:themeFillTint="33" w:val="clear"/>
             <w:tcMar>
-              <w:left w:w="105" w:type="dxa"/>
+              <w:left w:w="102" w:type="dxa"/>
             </w:tcMar>
           </w:tcPr>
           <w:p>
@@ -2575,6 +2599,7 @@
                 <w:bCs/>
                 <w:szCs w:val="24"/>
               </w:rPr>
+              <w:t>8</w:t>
             </w:r>
           </w:p>
         </w:tc>
@@ -2588,7 +2613,7 @@
             </w:tcBorders>
             <w:shd w:fill="auto" w:val="clear"/>
             <w:tcMar>
-              <w:left w:w="105" w:type="dxa"/>
+              <w:left w:w="102" w:type="dxa"/>
             </w:tcMar>
           </w:tcPr>
           <w:p>
@@ -2605,6 +2630,7 @@
                 <w:rFonts w:cs="Calibri" w:cstheme="minorHAnsi"/>
                 <w:szCs w:val="24"/>
               </w:rPr>
+              <w:t>8.1</w:t>
             </w:r>
           </w:p>
         </w:tc>
@@ -2618,23 +2644,28 @@
             </w:tcBorders>
             <w:shd w:fill="auto" w:val="clear"/>
             <w:tcMar>
-              <w:left w:w="105" w:type="dxa"/>
-            </w:tcMar>
-          </w:tcPr>
-          <w:p>
-            <w:pPr>
-              <w:pStyle w:val="Normal"/>
+              <w:left w:w="102" w:type="dxa"/>
+            </w:tcMar>
+          </w:tcPr>
+          <w:p>
+            <w:pPr>
+              <w:pStyle w:val="Normal"/>
+              <w:spacing w:lineRule="auto" w:line="240" w:before="0" w:after="0"/>
               <w:cnfStyle w:val="000000000000" w:firstRow="0" w:lastRow="0" w:firstColumn="0" w:lastColumn="0" w:oddVBand="0" w:evenVBand="0" w:oddHBand="0" w:evenHBand="0" w:firstRowFirstColumn="0" w:firstRowLastColumn="0" w:lastRowFirstColumn="0" w:lastRowLastColumn="0"/>
               <w:rPr>
                 <w:rFonts w:cs="Calibri" w:cstheme="minorHAnsi"/>
-                <w:szCs w:val="24"/>
-              </w:rPr>
-            </w:pPr>
-            <w:r>
-              <w:rPr>
-                <w:rFonts w:cs="Calibri" w:cstheme="minorHAnsi"/>
-                <w:szCs w:val="24"/>
-              </w:rPr>
+                <w:bCs/>
+                <w:szCs w:val="24"/>
+              </w:rPr>
+            </w:pPr>
+            <w:r>
+              <w:rPr>
+                <w:rFonts w:cs="Calibri" w:cstheme="minorHAnsi"/>
+                <w:b w:val="false"/>
+                <w:bCs/>
+                <w:szCs w:val="24"/>
+              </w:rPr>
+              <w:t>Write BBOX test for “loading animation plays when collage is building”</w:t>
             </w:r>
           </w:p>
         </w:tc>
@@ -2646,7 +2677,7 @@
             </w:tcBorders>
             <w:shd w:fill="auto" w:val="clear"/>
             <w:tcMar>
-              <w:left w:w="105" w:type="dxa"/>
+              <w:left w:w="102" w:type="dxa"/>
             </w:tcMar>
           </w:tcPr>
           <w:p>
@@ -2699,20 +2730,21 @@
                 <w:bCs/>
                 <w:szCs w:val="24"/>
               </w:rPr>
-            </w:r>
-          </w:p>
-        </w:tc>
-        <w:tc>
-          <w:tcPr>
-            <w:tcW w:w="2254" w:type="dxa"/>
-            <w:tcBorders>
-              <w:left w:val="single" w:sz="2" w:space="0" w:color="666666"/>
-              <w:right w:val="single" w:sz="2" w:space="0" w:color="666666"/>
-              <w:insideV w:val="single" w:sz="2" w:space="0" w:color="666666"/>
-            </w:tcBorders>
-            <w:shd w:color="auto" w:fill="CCCCCC" w:themeFill="text1" w:themeFillTint="33" w:val="clear"/>
-            <w:tcMar>
-              <w:left w:w="105" w:type="dxa"/>
+              <w:t>5 and 7</w:t>
+            </w:r>
+          </w:p>
+        </w:tc>
+        <w:tc>
+          <w:tcPr>
+            <w:tcW w:w="2254" w:type="dxa"/>
+            <w:tcBorders>
+              <w:left w:val="single" w:sz="2" w:space="0" w:color="666666"/>
+              <w:right w:val="single" w:sz="2" w:space="0" w:color="666666"/>
+              <w:insideV w:val="single" w:sz="2" w:space="0" w:color="666666"/>
+            </w:tcBorders>
+            <w:shd w:color="auto" w:fill="CCCCCC" w:themeFill="text1" w:themeFillTint="33" w:val="clear"/>
+            <w:tcMar>
+              <w:left w:w="102" w:type="dxa"/>
             </w:tcMar>
           </w:tcPr>
           <w:p>
@@ -2729,36 +2761,42 @@
                 <w:rFonts w:cs="Calibri" w:cstheme="minorHAnsi"/>
                 <w:szCs w:val="24"/>
               </w:rPr>
-            </w:r>
-          </w:p>
-        </w:tc>
-        <w:tc>
-          <w:tcPr>
-            <w:tcW w:w="2254" w:type="dxa"/>
-            <w:tcBorders>
-              <w:left w:val="single" w:sz="2" w:space="0" w:color="666666"/>
-              <w:right w:val="single" w:sz="2" w:space="0" w:color="666666"/>
-              <w:insideV w:val="single" w:sz="2" w:space="0" w:color="666666"/>
-            </w:tcBorders>
-            <w:shd w:color="auto" w:fill="CCCCCC" w:themeFill="text1" w:themeFillTint="33" w:val="clear"/>
-            <w:tcMar>
-              <w:left w:w="105" w:type="dxa"/>
-            </w:tcMar>
-          </w:tcPr>
-          <w:p>
-            <w:pPr>
-              <w:pStyle w:val="Normal"/>
+              <w:t>5.1 and 7.1</w:t>
+            </w:r>
+          </w:p>
+        </w:tc>
+        <w:tc>
+          <w:tcPr>
+            <w:tcW w:w="2254" w:type="dxa"/>
+            <w:tcBorders>
+              <w:left w:val="single" w:sz="2" w:space="0" w:color="666666"/>
+              <w:right w:val="single" w:sz="2" w:space="0" w:color="666666"/>
+              <w:insideV w:val="single" w:sz="2" w:space="0" w:color="666666"/>
+            </w:tcBorders>
+            <w:shd w:color="auto" w:fill="CCCCCC" w:themeFill="text1" w:themeFillTint="33" w:val="clear"/>
+            <w:tcMar>
+              <w:left w:w="102" w:type="dxa"/>
+            </w:tcMar>
+          </w:tcPr>
+          <w:p>
+            <w:pPr>
+              <w:pStyle w:val="Normal"/>
+              <w:spacing w:lineRule="auto" w:line="240" w:before="0" w:after="0"/>
               <w:cnfStyle w:val="000000100000" w:firstRow="0" w:lastRow="0" w:firstColumn="0" w:lastColumn="0" w:oddVBand="0" w:evenVBand="0" w:oddHBand="1" w:evenHBand="0" w:firstRowFirstColumn="0" w:firstRowLastColumn="0" w:lastRowFirstColumn="0" w:lastRowLastColumn="0"/>
               <w:rPr>
                 <w:rFonts w:cs="Calibri" w:cstheme="minorHAnsi"/>
-                <w:szCs w:val="24"/>
-              </w:rPr>
-            </w:pPr>
-            <w:r>
-              <w:rPr>
-                <w:rFonts w:cs="Calibri" w:cstheme="minorHAnsi"/>
-                <w:szCs w:val="24"/>
-              </w:rPr>
+                <w:bCs/>
+                <w:szCs w:val="24"/>
+              </w:rPr>
+            </w:pPr>
+            <w:r>
+              <w:rPr>
+                <w:rFonts w:cs="Calibri" w:cstheme="minorHAnsi"/>
+                <w:b w:val="false"/>
+                <w:bCs/>
+                <w:szCs w:val="24"/>
+              </w:rPr>
+              <w:t xml:space="preserve">Write BBOX tests for “persistent history”. </w:t>
             </w:r>
           </w:p>
         </w:tc>
@@ -2770,7 +2808,7 @@
             </w:tcBorders>
             <w:shd w:color="auto" w:fill="CCCCCC" w:themeFill="text1" w:themeFillTint="33" w:val="clear"/>
             <w:tcMar>
-              <w:left w:w="105" w:type="dxa"/>
+              <w:left w:w="102" w:type="dxa"/>
             </w:tcMar>
           </w:tcPr>
           <w:p>
@@ -2821,6 +2859,7 @@
                 <w:bCs/>
                 <w:szCs w:val="24"/>
               </w:rPr>
+              <w:t>5 and 7</w:t>
             </w:r>
           </w:p>
         </w:tc>
@@ -2834,7 +2873,7 @@
             </w:tcBorders>
             <w:shd w:fill="auto" w:val="clear"/>
             <w:tcMar>
-              <w:left w:w="105" w:type="dxa"/>
+              <w:left w:w="102" w:type="dxa"/>
             </w:tcMar>
           </w:tcPr>
           <w:p>
@@ -2851,6 +2890,7 @@
                 <w:rFonts w:cs="Calibri" w:cstheme="minorHAnsi"/>
                 <w:szCs w:val="24"/>
               </w:rPr>
+              <w:t>5.2 and 7.2</w:t>
             </w:r>
           </w:p>
         </w:tc>
@@ -2864,23 +2904,28 @@
             </w:tcBorders>
             <w:shd w:fill="auto" w:val="clear"/>
             <w:tcMar>
-              <w:left w:w="105" w:type="dxa"/>
-            </w:tcMar>
-          </w:tcPr>
-          <w:p>
-            <w:pPr>
-              <w:pStyle w:val="Normal"/>
+              <w:left w:w="102" w:type="dxa"/>
+            </w:tcMar>
+          </w:tcPr>
+          <w:p>
+            <w:pPr>
+              <w:pStyle w:val="Normal"/>
+              <w:spacing w:lineRule="auto" w:line="240" w:before="0" w:after="0"/>
               <w:cnfStyle w:val="000000000000" w:firstRow="0" w:lastRow="0" w:firstColumn="0" w:lastColumn="0" w:oddVBand="0" w:evenVBand="0" w:oddHBand="0" w:evenHBand="0" w:firstRowFirstColumn="0" w:firstRowLastColumn="0" w:lastRowFirstColumn="0" w:lastRowLastColumn="0"/>
               <w:rPr>
                 <w:rFonts w:cs="Calibri" w:cstheme="minorHAnsi"/>
-                <w:szCs w:val="24"/>
-              </w:rPr>
-            </w:pPr>
-            <w:r>
-              <w:rPr>
-                <w:rFonts w:cs="Calibri" w:cstheme="minorHAnsi"/>
-                <w:szCs w:val="24"/>
-              </w:rPr>
+                <w:bCs/>
+                <w:szCs w:val="24"/>
+              </w:rPr>
+            </w:pPr>
+            <w:r>
+              <w:rPr>
+                <w:rFonts w:cs="Calibri" w:cstheme="minorHAnsi"/>
+                <w:b w:val="false"/>
+                <w:bCs/>
+                <w:szCs w:val="24"/>
+              </w:rPr>
+              <w:t>Write BBOX tests for “deleting from history”</w:t>
             </w:r>
           </w:p>
         </w:tc>
@@ -2892,7 +2937,7 @@
             </w:tcBorders>
             <w:shd w:fill="auto" w:val="clear"/>
             <w:tcMar>
-              <w:left w:w="105" w:type="dxa"/>
+              <w:left w:w="102" w:type="dxa"/>
             </w:tcMar>
           </w:tcPr>
           <w:p>
@@ -2945,20 +2990,21 @@
                 <w:bCs/>
                 <w:szCs w:val="24"/>
               </w:rPr>
-            </w:r>
-          </w:p>
-        </w:tc>
-        <w:tc>
-          <w:tcPr>
-            <w:tcW w:w="2254" w:type="dxa"/>
-            <w:tcBorders>
-              <w:left w:val="single" w:sz="2" w:space="0" w:color="666666"/>
-              <w:right w:val="single" w:sz="2" w:space="0" w:color="666666"/>
-              <w:insideV w:val="single" w:sz="2" w:space="0" w:color="666666"/>
-            </w:tcBorders>
-            <w:shd w:color="auto" w:fill="CCCCCC" w:themeFill="text1" w:themeFillTint="33" w:val="clear"/>
-            <w:tcMar>
-              <w:left w:w="105" w:type="dxa"/>
+              <w:t>2</w:t>
+            </w:r>
+          </w:p>
+        </w:tc>
+        <w:tc>
+          <w:tcPr>
+            <w:tcW w:w="2254" w:type="dxa"/>
+            <w:tcBorders>
+              <w:left w:val="single" w:sz="2" w:space="0" w:color="666666"/>
+              <w:right w:val="single" w:sz="2" w:space="0" w:color="666666"/>
+              <w:insideV w:val="single" w:sz="2" w:space="0" w:color="666666"/>
+            </w:tcBorders>
+            <w:shd w:color="auto" w:fill="CCCCCC" w:themeFill="text1" w:themeFillTint="33" w:val="clear"/>
+            <w:tcMar>
+              <w:left w:w="102" w:type="dxa"/>
             </w:tcMar>
           </w:tcPr>
           <w:p>
@@ -2975,36 +3021,42 @@
                 <w:rFonts w:cs="Calibri" w:cstheme="minorHAnsi"/>
                 <w:szCs w:val="24"/>
               </w:rPr>
-            </w:r>
-          </w:p>
-        </w:tc>
-        <w:tc>
-          <w:tcPr>
-            <w:tcW w:w="2254" w:type="dxa"/>
-            <w:tcBorders>
-              <w:left w:val="single" w:sz="2" w:space="0" w:color="666666"/>
-              <w:right w:val="single" w:sz="2" w:space="0" w:color="666666"/>
-              <w:insideV w:val="single" w:sz="2" w:space="0" w:color="666666"/>
-            </w:tcBorders>
-            <w:shd w:color="auto" w:fill="CCCCCC" w:themeFill="text1" w:themeFillTint="33" w:val="clear"/>
-            <w:tcMar>
-              <w:left w:w="105" w:type="dxa"/>
-            </w:tcMar>
-          </w:tcPr>
-          <w:p>
-            <w:pPr>
-              <w:pStyle w:val="Normal"/>
+              <w:t>2.1</w:t>
+            </w:r>
+          </w:p>
+        </w:tc>
+        <w:tc>
+          <w:tcPr>
+            <w:tcW w:w="2254" w:type="dxa"/>
+            <w:tcBorders>
+              <w:left w:val="single" w:sz="2" w:space="0" w:color="666666"/>
+              <w:right w:val="single" w:sz="2" w:space="0" w:color="666666"/>
+              <w:insideV w:val="single" w:sz="2" w:space="0" w:color="666666"/>
+            </w:tcBorders>
+            <w:shd w:color="auto" w:fill="CCCCCC" w:themeFill="text1" w:themeFillTint="33" w:val="clear"/>
+            <w:tcMar>
+              <w:left w:w="102" w:type="dxa"/>
+            </w:tcMar>
+          </w:tcPr>
+          <w:p>
+            <w:pPr>
+              <w:pStyle w:val="Normal"/>
+              <w:spacing w:lineRule="auto" w:line="240" w:before="0" w:after="0"/>
               <w:cnfStyle w:val="000000100000" w:firstRow="0" w:lastRow="0" w:firstColumn="0" w:lastColumn="0" w:oddVBand="0" w:evenVBand="0" w:oddHBand="1" w:evenHBand="0" w:firstRowFirstColumn="0" w:firstRowLastColumn="0" w:lastRowFirstColumn="0" w:lastRowLastColumn="0"/>
               <w:rPr>
                 <w:rFonts w:cs="Calibri" w:cstheme="minorHAnsi"/>
-                <w:szCs w:val="24"/>
-              </w:rPr>
-            </w:pPr>
-            <w:r>
-              <w:rPr>
-                <w:rFonts w:cs="Calibri" w:cstheme="minorHAnsi"/>
-                <w:szCs w:val="24"/>
-              </w:rPr>
+                <w:bCs/>
+                <w:szCs w:val="24"/>
+              </w:rPr>
+            </w:pPr>
+            <w:r>
+              <w:rPr>
+                <w:rFonts w:cs="Calibri" w:cstheme="minorHAnsi"/>
+                <w:b w:val="false"/>
+                <w:bCs/>
+                <w:szCs w:val="24"/>
+              </w:rPr>
+              <w:t>Write BBOX tests for PDF Download</w:t>
             </w:r>
           </w:p>
         </w:tc>
@@ -3016,7 +3068,7 @@
             </w:tcBorders>
             <w:shd w:color="auto" w:fill="CCCCCC" w:themeFill="text1" w:themeFillTint="33" w:val="clear"/>
             <w:tcMar>
-              <w:left w:w="105" w:type="dxa"/>
+              <w:left w:w="102" w:type="dxa"/>
             </w:tcMar>
           </w:tcPr>
           <w:p>
@@ -3067,6 +3119,7 @@
                 <w:bCs/>
                 <w:szCs w:val="24"/>
               </w:rPr>
+              <w:t>3</w:t>
             </w:r>
           </w:p>
         </w:tc>
@@ -3080,7 +3133,7 @@
             </w:tcBorders>
             <w:shd w:fill="auto" w:val="clear"/>
             <w:tcMar>
-              <w:left w:w="105" w:type="dxa"/>
+              <w:left w:w="102" w:type="dxa"/>
             </w:tcMar>
           </w:tcPr>
           <w:p>
@@ -3097,6 +3150,7 @@
                 <w:rFonts w:cs="Calibri" w:cstheme="minorHAnsi"/>
                 <w:szCs w:val="24"/>
               </w:rPr>
+              <w:t>3.1</w:t>
             </w:r>
           </w:p>
         </w:tc>
@@ -3110,23 +3164,28 @@
             </w:tcBorders>
             <w:shd w:fill="auto" w:val="clear"/>
             <w:tcMar>
-              <w:left w:w="105" w:type="dxa"/>
-            </w:tcMar>
-          </w:tcPr>
-          <w:p>
-            <w:pPr>
-              <w:pStyle w:val="Normal"/>
+              <w:left w:w="102" w:type="dxa"/>
+            </w:tcMar>
+          </w:tcPr>
+          <w:p>
+            <w:pPr>
+              <w:pStyle w:val="Normal"/>
+              <w:spacing w:lineRule="auto" w:line="240" w:before="0" w:after="0"/>
               <w:cnfStyle w:val="000000000000" w:firstRow="0" w:lastRow="0" w:firstColumn="0" w:lastColumn="0" w:oddVBand="0" w:evenVBand="0" w:oddHBand="0" w:evenHBand="0" w:firstRowFirstColumn="0" w:firstRowLastColumn="0" w:lastRowFirstColumn="0" w:lastRowLastColumn="0"/>
               <w:rPr>
                 <w:rFonts w:cs="Calibri" w:cstheme="minorHAnsi"/>
-                <w:szCs w:val="24"/>
-              </w:rPr>
-            </w:pPr>
-            <w:r>
-              <w:rPr>
-                <w:rFonts w:cs="Calibri" w:cstheme="minorHAnsi"/>
-                <w:szCs w:val="24"/>
-              </w:rPr>
+                <w:bCs/>
+                <w:szCs w:val="24"/>
+              </w:rPr>
+            </w:pPr>
+            <w:r>
+              <w:rPr>
+                <w:rFonts w:cs="Calibri" w:cstheme="minorHAnsi"/>
+                <w:b w:val="false"/>
+                <w:bCs/>
+                <w:szCs w:val="24"/>
+              </w:rPr>
+              <w:t>Implement Collage Filters</w:t>
             </w:r>
           </w:p>
         </w:tc>
@@ -3138,7 +3197,7 @@
             </w:tcBorders>
             <w:shd w:fill="auto" w:val="clear"/>
             <w:tcMar>
-              <w:left w:w="105" w:type="dxa"/>
+              <w:left w:w="102" w:type="dxa"/>
             </w:tcMar>
           </w:tcPr>
           <w:p>
@@ -3191,20 +3250,21 @@
                 <w:bCs/>
                 <w:szCs w:val="24"/>
               </w:rPr>
-            </w:r>
-          </w:p>
-        </w:tc>
-        <w:tc>
-          <w:tcPr>
-            <w:tcW w:w="2254" w:type="dxa"/>
-            <w:tcBorders>
-              <w:left w:val="single" w:sz="2" w:space="0" w:color="666666"/>
-              <w:right w:val="single" w:sz="2" w:space="0" w:color="666666"/>
-              <w:insideV w:val="single" w:sz="2" w:space="0" w:color="666666"/>
-            </w:tcBorders>
-            <w:shd w:color="auto" w:fill="CCCCCC" w:themeFill="text1" w:themeFillTint="33" w:val="clear"/>
-            <w:tcMar>
-              <w:left w:w="105" w:type="dxa"/>
+              <w:t>5 and 7</w:t>
+            </w:r>
+          </w:p>
+        </w:tc>
+        <w:tc>
+          <w:tcPr>
+            <w:tcW w:w="2254" w:type="dxa"/>
+            <w:tcBorders>
+              <w:left w:val="single" w:sz="2" w:space="0" w:color="666666"/>
+              <w:right w:val="single" w:sz="2" w:space="0" w:color="666666"/>
+              <w:insideV w:val="single" w:sz="2" w:space="0" w:color="666666"/>
+            </w:tcBorders>
+            <w:shd w:color="auto" w:fill="CCCCCC" w:themeFill="text1" w:themeFillTint="33" w:val="clear"/>
+            <w:tcMar>
+              <w:left w:w="102" w:type="dxa"/>
             </w:tcMar>
           </w:tcPr>
           <w:p>
@@ -3221,36 +3281,51 @@
                 <w:rFonts w:cs="Calibri" w:cstheme="minorHAnsi"/>
                 <w:szCs w:val="24"/>
               </w:rPr>
-            </w:r>
-          </w:p>
-        </w:tc>
-        <w:tc>
-          <w:tcPr>
-            <w:tcW w:w="2254" w:type="dxa"/>
-            <w:tcBorders>
-              <w:left w:val="single" w:sz="2" w:space="0" w:color="666666"/>
-              <w:right w:val="single" w:sz="2" w:space="0" w:color="666666"/>
-              <w:insideV w:val="single" w:sz="2" w:space="0" w:color="666666"/>
-            </w:tcBorders>
-            <w:shd w:color="auto" w:fill="CCCCCC" w:themeFill="text1" w:themeFillTint="33" w:val="clear"/>
-            <w:tcMar>
-              <w:left w:w="105" w:type="dxa"/>
-            </w:tcMar>
-          </w:tcPr>
-          <w:p>
-            <w:pPr>
-              <w:pStyle w:val="Normal"/>
+              <w:t>5.3 and 7.3</w:t>
+            </w:r>
+          </w:p>
+        </w:tc>
+        <w:tc>
+          <w:tcPr>
+            <w:tcW w:w="2254" w:type="dxa"/>
+            <w:tcBorders>
+              <w:left w:val="single" w:sz="2" w:space="0" w:color="666666"/>
+              <w:right w:val="single" w:sz="2" w:space="0" w:color="666666"/>
+              <w:insideV w:val="single" w:sz="2" w:space="0" w:color="666666"/>
+            </w:tcBorders>
+            <w:shd w:color="auto" w:fill="CCCCCC" w:themeFill="text1" w:themeFillTint="33" w:val="clear"/>
+            <w:tcMar>
+              <w:left w:w="102" w:type="dxa"/>
+            </w:tcMar>
+          </w:tcPr>
+          <w:p>
+            <w:pPr>
+              <w:pStyle w:val="Normal"/>
+              <w:spacing w:lineRule="auto" w:line="240" w:before="0" w:after="0"/>
               <w:cnfStyle w:val="000000100000" w:firstRow="0" w:lastRow="0" w:firstColumn="0" w:lastColumn="0" w:oddVBand="0" w:evenVBand="0" w:oddHBand="1" w:evenHBand="0" w:firstRowFirstColumn="0" w:firstRowLastColumn="0" w:lastRowFirstColumn="0" w:lastRowLastColumn="0"/>
               <w:rPr>
                 <w:rFonts w:cs="Calibri" w:cstheme="minorHAnsi"/>
-                <w:szCs w:val="24"/>
-              </w:rPr>
-            </w:pPr>
-            <w:r>
-              <w:rPr>
-                <w:rFonts w:cs="Calibri" w:cstheme="minorHAnsi"/>
-                <w:szCs w:val="24"/>
-              </w:rPr>
+                <w:bCs/>
+                <w:szCs w:val="24"/>
+              </w:rPr>
+            </w:pPr>
+            <w:r>
+              <w:rPr>
+                <w:rFonts w:cs="Calibri" w:cstheme="minorHAnsi"/>
+                <w:b w:val="false"/>
+                <w:bCs/>
+                <w:szCs w:val="24"/>
+              </w:rPr>
+              <w:t>I</w:t>
+            </w:r>
+            <w:r>
+              <w:rPr>
+                <w:rFonts w:cs="Calibri" w:cstheme="minorHAnsi"/>
+                <w:b w:val="false"/>
+                <w:bCs/>
+                <w:szCs w:val="24"/>
+              </w:rPr>
+              <w:t>mplement Persistent History</w:t>
             </w:r>
           </w:p>
         </w:tc>
@@ -3262,7 +3337,7 @@
             </w:tcBorders>
             <w:shd w:color="auto" w:fill="CCCCCC" w:themeFill="text1" w:themeFillTint="33" w:val="clear"/>
             <w:tcMar>
-              <w:left w:w="105" w:type="dxa"/>
+              <w:left w:w="102" w:type="dxa"/>
             </w:tcMar>
           </w:tcPr>
           <w:p>
@@ -3313,6 +3388,7 @@
                 <w:bCs/>
                 <w:szCs w:val="24"/>
               </w:rPr>
+              <w:t>5 and 7</w:t>
             </w:r>
           </w:p>
         </w:tc>
@@ -3326,7 +3402,7 @@
             </w:tcBorders>
             <w:shd w:fill="auto" w:val="clear"/>
             <w:tcMar>
-              <w:left w:w="105" w:type="dxa"/>
+              <w:left w:w="102" w:type="dxa"/>
             </w:tcMar>
           </w:tcPr>
           <w:p>
@@ -3343,6 +3419,7 @@
                 <w:rFonts w:cs="Calibri" w:cstheme="minorHAnsi"/>
                 <w:szCs w:val="24"/>
               </w:rPr>
+              <w:t>5.4 and 7.4</w:t>
             </w:r>
           </w:p>
         </w:tc>
@@ -3356,23 +3433,28 @@
             </w:tcBorders>
             <w:shd w:fill="auto" w:val="clear"/>
             <w:tcMar>
-              <w:left w:w="105" w:type="dxa"/>
-            </w:tcMar>
-          </w:tcPr>
-          <w:p>
-            <w:pPr>
-              <w:pStyle w:val="Normal"/>
+              <w:left w:w="102" w:type="dxa"/>
+            </w:tcMar>
+          </w:tcPr>
+          <w:p>
+            <w:pPr>
+              <w:pStyle w:val="Normal"/>
+              <w:spacing w:lineRule="auto" w:line="240" w:before="0" w:after="0"/>
               <w:cnfStyle w:val="000000000000" w:firstRow="0" w:lastRow="0" w:firstColumn="0" w:lastColumn="0" w:oddVBand="0" w:evenVBand="0" w:oddHBand="0" w:evenHBand="0" w:firstRowFirstColumn="0" w:firstRowLastColumn="0" w:lastRowFirstColumn="0" w:lastRowLastColumn="0"/>
               <w:rPr>
                 <w:rFonts w:cs="Calibri" w:cstheme="minorHAnsi"/>
-                <w:szCs w:val="24"/>
-              </w:rPr>
-            </w:pPr>
-            <w:r>
-              <w:rPr>
-                <w:rFonts w:cs="Calibri" w:cstheme="minorHAnsi"/>
-                <w:szCs w:val="24"/>
-              </w:rPr>
+                <w:bCs/>
+                <w:szCs w:val="24"/>
+              </w:rPr>
+            </w:pPr>
+            <w:r>
+              <w:rPr>
+                <w:rFonts w:cs="Calibri" w:cstheme="minorHAnsi"/>
+                <w:b w:val="false"/>
+                <w:bCs/>
+                <w:szCs w:val="24"/>
+              </w:rPr>
+              <w:t>Implement Deleting from History</w:t>
             </w:r>
           </w:p>
         </w:tc>
@@ -3384,7 +3466,7 @@
             </w:tcBorders>
             <w:shd w:fill="auto" w:val="clear"/>
             <w:tcMar>
-              <w:left w:w="105" w:type="dxa"/>
+              <w:left w:w="102" w:type="dxa"/>
             </w:tcMar>
           </w:tcPr>
           <w:p>
@@ -3437,20 +3519,21 @@
                 <w:bCs/>
                 <w:szCs w:val="24"/>
               </w:rPr>
-            </w:r>
-          </w:p>
-        </w:tc>
-        <w:tc>
-          <w:tcPr>
-            <w:tcW w:w="2254" w:type="dxa"/>
-            <w:tcBorders>
-              <w:left w:val="single" w:sz="2" w:space="0" w:color="666666"/>
-              <w:right w:val="single" w:sz="2" w:space="0" w:color="666666"/>
-              <w:insideV w:val="single" w:sz="2" w:space="0" w:color="666666"/>
-            </w:tcBorders>
-            <w:shd w:color="auto" w:fill="CCCCCC" w:themeFill="text1" w:themeFillTint="33" w:val="clear"/>
-            <w:tcMar>
-              <w:left w:w="105" w:type="dxa"/>
+              <w:t>6</w:t>
+            </w:r>
+          </w:p>
+        </w:tc>
+        <w:tc>
+          <w:tcPr>
+            <w:tcW w:w="2254" w:type="dxa"/>
+            <w:tcBorders>
+              <w:left w:val="single" w:sz="2" w:space="0" w:color="666666"/>
+              <w:right w:val="single" w:sz="2" w:space="0" w:color="666666"/>
+              <w:insideV w:val="single" w:sz="2" w:space="0" w:color="666666"/>
+            </w:tcBorders>
+            <w:shd w:color="auto" w:fill="CCCCCC" w:themeFill="text1" w:themeFillTint="33" w:val="clear"/>
+            <w:tcMar>
+              <w:left w:w="102" w:type="dxa"/>
             </w:tcMar>
           </w:tcPr>
           <w:p>
@@ -3467,36 +3550,42 @@
                 <w:rFonts w:cs="Calibri" w:cstheme="minorHAnsi"/>
                 <w:szCs w:val="24"/>
               </w:rPr>
-            </w:r>
-          </w:p>
-        </w:tc>
-        <w:tc>
-          <w:tcPr>
-            <w:tcW w:w="2254" w:type="dxa"/>
-            <w:tcBorders>
-              <w:left w:val="single" w:sz="2" w:space="0" w:color="666666"/>
-              <w:right w:val="single" w:sz="2" w:space="0" w:color="666666"/>
-              <w:insideV w:val="single" w:sz="2" w:space="0" w:color="666666"/>
-            </w:tcBorders>
-            <w:shd w:color="auto" w:fill="CCCCCC" w:themeFill="text1" w:themeFillTint="33" w:val="clear"/>
-            <w:tcMar>
-              <w:left w:w="105" w:type="dxa"/>
-            </w:tcMar>
-          </w:tcPr>
-          <w:p>
-            <w:pPr>
-              <w:pStyle w:val="Normal"/>
+              <w:t>6.1</w:t>
+            </w:r>
+          </w:p>
+        </w:tc>
+        <w:tc>
+          <w:tcPr>
+            <w:tcW w:w="2254" w:type="dxa"/>
+            <w:tcBorders>
+              <w:left w:val="single" w:sz="2" w:space="0" w:color="666666"/>
+              <w:right w:val="single" w:sz="2" w:space="0" w:color="666666"/>
+              <w:insideV w:val="single" w:sz="2" w:space="0" w:color="666666"/>
+            </w:tcBorders>
+            <w:shd w:color="auto" w:fill="CCCCCC" w:themeFill="text1" w:themeFillTint="33" w:val="clear"/>
+            <w:tcMar>
+              <w:left w:w="102" w:type="dxa"/>
+            </w:tcMar>
+          </w:tcPr>
+          <w:p>
+            <w:pPr>
+              <w:pStyle w:val="Normal"/>
+              <w:spacing w:lineRule="auto" w:line="240" w:before="0" w:after="0"/>
               <w:cnfStyle w:val="000000100000" w:firstRow="0" w:lastRow="0" w:firstColumn="0" w:lastColumn="0" w:oddVBand="0" w:evenVBand="0" w:oddHBand="1" w:evenHBand="0" w:firstRowFirstColumn="0" w:firstRowLastColumn="0" w:lastRowFirstColumn="0" w:lastRowLastColumn="0"/>
               <w:rPr>
                 <w:rFonts w:cs="Calibri" w:cstheme="minorHAnsi"/>
-                <w:szCs w:val="24"/>
-              </w:rPr>
-            </w:pPr>
-            <w:r>
-              <w:rPr>
-                <w:rFonts w:cs="Calibri" w:cstheme="minorHAnsi"/>
-                <w:szCs w:val="24"/>
-              </w:rPr>
+                <w:bCs/>
+                <w:szCs w:val="24"/>
+              </w:rPr>
+            </w:pPr>
+            <w:r>
+              <w:rPr>
+                <w:rFonts w:cs="Calibri" w:cstheme="minorHAnsi"/>
+                <w:b w:val="false"/>
+                <w:bCs/>
+                <w:szCs w:val="24"/>
+              </w:rPr>
+              <w:t>Implement HTTPS</w:t>
             </w:r>
           </w:p>
         </w:tc>
@@ -3508,7 +3597,7 @@
             </w:tcBorders>
             <w:shd w:color="auto" w:fill="CCCCCC" w:themeFill="text1" w:themeFillTint="33" w:val="clear"/>
             <w:tcMar>
-              <w:left w:w="105" w:type="dxa"/>
+              <w:left w:w="102" w:type="dxa"/>
             </w:tcMar>
           </w:tcPr>
           <w:p>
@@ -3559,6 +3648,7 @@
                 <w:bCs/>
                 <w:szCs w:val="24"/>
               </w:rPr>
+              <w:t>8</w:t>
             </w:r>
           </w:p>
         </w:tc>
@@ -3572,7 +3662,7 @@
             </w:tcBorders>
             <w:shd w:fill="auto" w:val="clear"/>
             <w:tcMar>
-              <w:left w:w="105" w:type="dxa"/>
+              <w:left w:w="102" w:type="dxa"/>
             </w:tcMar>
           </w:tcPr>
           <w:p>
@@ -3589,6 +3679,7 @@
                 <w:rFonts w:cs="Calibri" w:cstheme="minorHAnsi"/>
                 <w:szCs w:val="24"/>
               </w:rPr>
+              <w:t>8.2</w:t>
             </w:r>
           </w:p>
         </w:tc>
@@ -3602,23 +3693,28 @@
             </w:tcBorders>
             <w:shd w:fill="auto" w:val="clear"/>
             <w:tcMar>
-              <w:left w:w="105" w:type="dxa"/>
-            </w:tcMar>
-          </w:tcPr>
-          <w:p>
-            <w:pPr>
-              <w:pStyle w:val="Normal"/>
+              <w:left w:w="102" w:type="dxa"/>
+            </w:tcMar>
+          </w:tcPr>
+          <w:p>
+            <w:pPr>
+              <w:pStyle w:val="Normal"/>
+              <w:spacing w:lineRule="auto" w:line="240" w:before="0" w:after="0"/>
               <w:cnfStyle w:val="000000000000" w:firstRow="0" w:lastRow="0" w:firstColumn="0" w:lastColumn="0" w:oddVBand="0" w:evenVBand="0" w:oddHBand="0" w:evenHBand="0" w:firstRowFirstColumn="0" w:firstRowLastColumn="0" w:lastRowFirstColumn="0" w:lastRowLastColumn="0"/>
               <w:rPr>
                 <w:rFonts w:cs="Calibri" w:cstheme="minorHAnsi"/>
-                <w:szCs w:val="24"/>
-              </w:rPr>
-            </w:pPr>
-            <w:r>
-              <w:rPr>
-                <w:rFonts w:cs="Calibri" w:cstheme="minorHAnsi"/>
-                <w:szCs w:val="24"/>
-              </w:rPr>
+                <w:bCs/>
+                <w:szCs w:val="24"/>
+              </w:rPr>
+            </w:pPr>
+            <w:r>
+              <w:rPr>
+                <w:rFonts w:cs="Calibri" w:cstheme="minorHAnsi"/>
+                <w:b w:val="false"/>
+                <w:bCs/>
+                <w:szCs w:val="24"/>
+              </w:rPr>
+              <w:t>Implement Loading Animation</w:t>
             </w:r>
           </w:p>
         </w:tc>
@@ -3630,7 +3726,7 @@
             </w:tcBorders>
             <w:shd w:fill="auto" w:val="clear"/>
             <w:tcMar>
-              <w:left w:w="105" w:type="dxa"/>
+              <w:left w:w="102" w:type="dxa"/>
             </w:tcMar>
           </w:tcPr>
           <w:p>
@@ -3683,20 +3779,21 @@
                 <w:bCs/>
                 <w:szCs w:val="24"/>
               </w:rPr>
-            </w:r>
-          </w:p>
-        </w:tc>
-        <w:tc>
-          <w:tcPr>
-            <w:tcW w:w="2254" w:type="dxa"/>
-            <w:tcBorders>
-              <w:left w:val="single" w:sz="2" w:space="0" w:color="666666"/>
-              <w:right w:val="single" w:sz="2" w:space="0" w:color="666666"/>
-              <w:insideV w:val="single" w:sz="2" w:space="0" w:color="666666"/>
-            </w:tcBorders>
-            <w:shd w:color="auto" w:fill="CCCCCC" w:themeFill="text1" w:themeFillTint="33" w:val="clear"/>
-            <w:tcMar>
-              <w:left w:w="105" w:type="dxa"/>
+              <w:t>2</w:t>
+            </w:r>
+          </w:p>
+        </w:tc>
+        <w:tc>
+          <w:tcPr>
+            <w:tcW w:w="2254" w:type="dxa"/>
+            <w:tcBorders>
+              <w:left w:val="single" w:sz="2" w:space="0" w:color="666666"/>
+              <w:right w:val="single" w:sz="2" w:space="0" w:color="666666"/>
+              <w:insideV w:val="single" w:sz="2" w:space="0" w:color="666666"/>
+            </w:tcBorders>
+            <w:shd w:color="auto" w:fill="CCCCCC" w:themeFill="text1" w:themeFillTint="33" w:val="clear"/>
+            <w:tcMar>
+              <w:left w:w="102" w:type="dxa"/>
             </w:tcMar>
           </w:tcPr>
           <w:p>
@@ -3713,36 +3810,42 @@
                 <w:rFonts w:cs="Calibri" w:cstheme="minorHAnsi"/>
                 <w:szCs w:val="24"/>
               </w:rPr>
-            </w:r>
-          </w:p>
-        </w:tc>
-        <w:tc>
-          <w:tcPr>
-            <w:tcW w:w="2254" w:type="dxa"/>
-            <w:tcBorders>
-              <w:left w:val="single" w:sz="2" w:space="0" w:color="666666"/>
-              <w:right w:val="single" w:sz="2" w:space="0" w:color="666666"/>
-              <w:insideV w:val="single" w:sz="2" w:space="0" w:color="666666"/>
-            </w:tcBorders>
-            <w:shd w:color="auto" w:fill="CCCCCC" w:themeFill="text1" w:themeFillTint="33" w:val="clear"/>
-            <w:tcMar>
-              <w:left w:w="105" w:type="dxa"/>
-            </w:tcMar>
-          </w:tcPr>
-          <w:p>
-            <w:pPr>
-              <w:pStyle w:val="Normal"/>
+              <w:t>2.2</w:t>
+            </w:r>
+          </w:p>
+        </w:tc>
+        <w:tc>
+          <w:tcPr>
+            <w:tcW w:w="2254" w:type="dxa"/>
+            <w:tcBorders>
+              <w:left w:val="single" w:sz="2" w:space="0" w:color="666666"/>
+              <w:right w:val="single" w:sz="2" w:space="0" w:color="666666"/>
+              <w:insideV w:val="single" w:sz="2" w:space="0" w:color="666666"/>
+            </w:tcBorders>
+            <w:shd w:color="auto" w:fill="CCCCCC" w:themeFill="text1" w:themeFillTint="33" w:val="clear"/>
+            <w:tcMar>
+              <w:left w:w="102" w:type="dxa"/>
+            </w:tcMar>
+          </w:tcPr>
+          <w:p>
+            <w:pPr>
+              <w:pStyle w:val="Normal"/>
+              <w:spacing w:lineRule="auto" w:line="240" w:before="0" w:after="0"/>
               <w:cnfStyle w:val="000000100000" w:firstRow="0" w:lastRow="0" w:firstColumn="0" w:lastColumn="0" w:oddVBand="0" w:evenVBand="0" w:oddHBand="1" w:evenHBand="0" w:firstRowFirstColumn="0" w:firstRowLastColumn="0" w:lastRowFirstColumn="0" w:lastRowLastColumn="0"/>
               <w:rPr>
                 <w:rFonts w:cs="Calibri" w:cstheme="minorHAnsi"/>
-                <w:szCs w:val="24"/>
-              </w:rPr>
-            </w:pPr>
-            <w:r>
-              <w:rPr>
-                <w:rFonts w:cs="Calibri" w:cstheme="minorHAnsi"/>
-                <w:szCs w:val="24"/>
-              </w:rPr>
+                <w:bCs/>
+                <w:szCs w:val="24"/>
+              </w:rPr>
+            </w:pPr>
+            <w:r>
+              <w:rPr>
+                <w:rFonts w:cs="Calibri" w:cstheme="minorHAnsi"/>
+                <w:b w:val="false"/>
+                <w:bCs/>
+                <w:szCs w:val="24"/>
+              </w:rPr>
+              <w:t>Implement PDF Download</w:t>
             </w:r>
           </w:p>
         </w:tc>
@@ -3754,7 +3857,7 @@
             </w:tcBorders>
             <w:shd w:color="auto" w:fill="CCCCCC" w:themeFill="text1" w:themeFillTint="33" w:val="clear"/>
             <w:tcMar>
-              <w:left w:w="105" w:type="dxa"/>
+              <w:left w:w="102" w:type="dxa"/>
             </w:tcMar>
           </w:tcPr>
           <w:p>
@@ -3805,6 +3908,7 @@
                 <w:bCs/>
                 <w:szCs w:val="24"/>
               </w:rPr>
+              <w:t>1</w:t>
             </w:r>
           </w:p>
         </w:tc>
@@ -3818,7 +3922,7 @@
             </w:tcBorders>
             <w:shd w:fill="auto" w:val="clear"/>
             <w:tcMar>
-              <w:left w:w="105" w:type="dxa"/>
+              <w:left w:w="102" w:type="dxa"/>
             </w:tcMar>
           </w:tcPr>
           <w:p>
@@ -3835,6 +3939,7 @@
                 <w:rFonts w:cs="Calibri" w:cstheme="minorHAnsi"/>
                 <w:szCs w:val="24"/>
               </w:rPr>
+              <w:t>1.5</w:t>
             </w:r>
           </w:p>
         </w:tc>
@@ -3848,26 +3953,30 @@
             </w:tcBorders>
             <w:shd w:fill="auto" w:val="clear"/>
             <w:tcMar>
-              <w:left w:w="105" w:type="dxa"/>
-            </w:tcMar>
-          </w:tcPr>
-          <w:p>
-            <w:pPr>
-              <w:pStyle w:val="Normal"/>
+              <w:left w:w="102" w:type="dxa"/>
+            </w:tcMar>
+          </w:tcPr>
+          <w:p>
+            <w:pPr>
+              <w:pStyle w:val="Normal"/>
+              <w:spacing w:lineRule="auto" w:line="240" w:before="0" w:after="0"/>
               <w:cnfStyle w:val="000000000000" w:firstRow="0" w:lastRow="0" w:firstColumn="0" w:lastColumn="0" w:oddVBand="0" w:evenVBand="0" w:oddHBand="0" w:evenHBand="0" w:firstRowFirstColumn="0" w:firstRowLastColumn="0" w:lastRowFirstColumn="0" w:lastRowLastColumn="0"/>
               <w:rPr>
                 <w:rFonts w:cs="Calibri" w:cstheme="minorHAnsi"/>
+                <w:bCs/>
                 <w:szCs w:val="24"/>
               </w:rPr>
             </w:pPr>
             <w:bookmarkStart w:id="0" w:name="_GoBack"/>
-            <w:bookmarkStart w:id="1" w:name="_GoBack"/>
-            <w:bookmarkEnd w:id="1"/>
-            <w:r>
-              <w:rPr>
-                <w:rFonts w:cs="Calibri" w:cstheme="minorHAnsi"/>
-                <w:szCs w:val="24"/>
-              </w:rPr>
+            <w:bookmarkEnd w:id="0"/>
+            <w:r>
+              <w:rPr>
+                <w:rFonts w:cs="Calibri" w:cstheme="minorHAnsi"/>
+                <w:b w:val="false"/>
+                <w:bCs/>
+                <w:szCs w:val="24"/>
+              </w:rPr>
+              <w:t>Write WBOX tests for Collage Filters</w:t>
             </w:r>
           </w:p>
         </w:tc>
@@ -3879,7 +3988,7 @@
             </w:tcBorders>
             <w:shd w:fill="auto" w:val="clear"/>
             <w:tcMar>
-              <w:left w:w="105" w:type="dxa"/>
+              <w:left w:w="102" w:type="dxa"/>
             </w:tcMar>
           </w:tcPr>
           <w:p>
@@ -3932,20 +4041,21 @@
                 <w:bCs/>
                 <w:szCs w:val="24"/>
               </w:rPr>
-            </w:r>
-          </w:p>
-        </w:tc>
-        <w:tc>
-          <w:tcPr>
-            <w:tcW w:w="2254" w:type="dxa"/>
-            <w:tcBorders>
-              <w:left w:val="single" w:sz="2" w:space="0" w:color="666666"/>
-              <w:right w:val="single" w:sz="2" w:space="0" w:color="666666"/>
-              <w:insideV w:val="single" w:sz="2" w:space="0" w:color="666666"/>
-            </w:tcBorders>
-            <w:shd w:color="auto" w:fill="CCCCCC" w:themeFill="text1" w:themeFillTint="33" w:val="clear"/>
-            <w:tcMar>
-              <w:left w:w="105" w:type="dxa"/>
+              <w:t>6</w:t>
+            </w:r>
+          </w:p>
+        </w:tc>
+        <w:tc>
+          <w:tcPr>
+            <w:tcW w:w="2254" w:type="dxa"/>
+            <w:tcBorders>
+              <w:left w:val="single" w:sz="2" w:space="0" w:color="666666"/>
+              <w:right w:val="single" w:sz="2" w:space="0" w:color="666666"/>
+              <w:insideV w:val="single" w:sz="2" w:space="0" w:color="666666"/>
+            </w:tcBorders>
+            <w:shd w:color="auto" w:fill="CCCCCC" w:themeFill="text1" w:themeFillTint="33" w:val="clear"/>
+            <w:tcMar>
+              <w:left w:w="102" w:type="dxa"/>
             </w:tcMar>
           </w:tcPr>
           <w:p>
@@ -3962,36 +4072,42 @@
                 <w:rFonts w:cs="Calibri" w:cstheme="minorHAnsi"/>
                 <w:szCs w:val="24"/>
               </w:rPr>
-            </w:r>
-          </w:p>
-        </w:tc>
-        <w:tc>
-          <w:tcPr>
-            <w:tcW w:w="2254" w:type="dxa"/>
-            <w:tcBorders>
-              <w:left w:val="single" w:sz="2" w:space="0" w:color="666666"/>
-              <w:right w:val="single" w:sz="2" w:space="0" w:color="666666"/>
-              <w:insideV w:val="single" w:sz="2" w:space="0" w:color="666666"/>
-            </w:tcBorders>
-            <w:shd w:color="auto" w:fill="CCCCCC" w:themeFill="text1" w:themeFillTint="33" w:val="clear"/>
-            <w:tcMar>
-              <w:left w:w="105" w:type="dxa"/>
-            </w:tcMar>
-          </w:tcPr>
-          <w:p>
-            <w:pPr>
-              <w:pStyle w:val="Normal"/>
+              <w:t>6.2</w:t>
+            </w:r>
+          </w:p>
+        </w:tc>
+        <w:tc>
+          <w:tcPr>
+            <w:tcW w:w="2254" w:type="dxa"/>
+            <w:tcBorders>
+              <w:left w:val="single" w:sz="2" w:space="0" w:color="666666"/>
+              <w:right w:val="single" w:sz="2" w:space="0" w:color="666666"/>
+              <w:insideV w:val="single" w:sz="2" w:space="0" w:color="666666"/>
+            </w:tcBorders>
+            <w:shd w:color="auto" w:fill="CCCCCC" w:themeFill="text1" w:themeFillTint="33" w:val="clear"/>
+            <w:tcMar>
+              <w:left w:w="102" w:type="dxa"/>
+            </w:tcMar>
+          </w:tcPr>
+          <w:p>
+            <w:pPr>
+              <w:pStyle w:val="Normal"/>
+              <w:spacing w:lineRule="auto" w:line="240" w:before="0" w:after="0"/>
               <w:cnfStyle w:val="000000100000" w:firstRow="0" w:lastRow="0" w:firstColumn="0" w:lastColumn="0" w:oddVBand="0" w:evenVBand="0" w:oddHBand="1" w:evenHBand="0" w:firstRowFirstColumn="0" w:firstRowLastColumn="0" w:lastRowFirstColumn="0" w:lastRowLastColumn="0"/>
               <w:rPr>
                 <w:rFonts w:cs="Calibri" w:cstheme="minorHAnsi"/>
-                <w:szCs w:val="24"/>
-              </w:rPr>
-            </w:pPr>
-            <w:r>
-              <w:rPr>
-                <w:rFonts w:cs="Calibri" w:cstheme="minorHAnsi"/>
-                <w:szCs w:val="24"/>
-              </w:rPr>
+                <w:bCs/>
+                <w:szCs w:val="24"/>
+              </w:rPr>
+            </w:pPr>
+            <w:r>
+              <w:rPr>
+                <w:rFonts w:cs="Calibri" w:cstheme="minorHAnsi"/>
+                <w:b w:val="false"/>
+                <w:bCs/>
+                <w:szCs w:val="24"/>
+              </w:rPr>
+              <w:t>Write WBOX tests for Collage HTTPS</w:t>
             </w:r>
           </w:p>
         </w:tc>
@@ -4003,7 +4119,7 @@
             </w:tcBorders>
             <w:shd w:color="auto" w:fill="CCCCCC" w:themeFill="text1" w:themeFillTint="33" w:val="clear"/>
             <w:tcMar>
-              <w:left w:w="105" w:type="dxa"/>
+              <w:left w:w="102" w:type="dxa"/>
             </w:tcMar>
           </w:tcPr>
           <w:p>
@@ -4054,6 +4170,7 @@
                 <w:bCs/>
                 <w:szCs w:val="24"/>
               </w:rPr>
+              <w:t>5 and 7</w:t>
             </w:r>
           </w:p>
         </w:tc>
@@ -4067,7 +4184,7 @@
             </w:tcBorders>
             <w:shd w:fill="auto" w:val="clear"/>
             <w:tcMar>
-              <w:left w:w="105" w:type="dxa"/>
+              <w:left w:w="102" w:type="dxa"/>
             </w:tcMar>
           </w:tcPr>
           <w:p>
@@ -4084,6 +4201,7 @@
                 <w:rFonts w:cs="Calibri" w:cstheme="minorHAnsi"/>
                 <w:szCs w:val="24"/>
               </w:rPr>
+              <w:t>5.5 and  7.5</w:t>
             </w:r>
           </w:p>
         </w:tc>
@@ -4097,23 +4215,28 @@
             </w:tcBorders>
             <w:shd w:fill="auto" w:val="clear"/>
             <w:tcMar>
-              <w:left w:w="105" w:type="dxa"/>
-            </w:tcMar>
-          </w:tcPr>
-          <w:p>
-            <w:pPr>
-              <w:pStyle w:val="Normal"/>
+              <w:left w:w="102" w:type="dxa"/>
+            </w:tcMar>
+          </w:tcPr>
+          <w:p>
+            <w:pPr>
+              <w:pStyle w:val="Normal"/>
+              <w:spacing w:lineRule="auto" w:line="240" w:before="0" w:after="0"/>
               <w:cnfStyle w:val="000000000000" w:firstRow="0" w:lastRow="0" w:firstColumn="0" w:lastColumn="0" w:oddVBand="0" w:evenVBand="0" w:oddHBand="0" w:evenHBand="0" w:firstRowFirstColumn="0" w:firstRowLastColumn="0" w:lastRowFirstColumn="0" w:lastRowLastColumn="0"/>
               <w:rPr>
                 <w:rFonts w:cs="Calibri" w:cstheme="minorHAnsi"/>
-                <w:szCs w:val="24"/>
-              </w:rPr>
-            </w:pPr>
-            <w:r>
-              <w:rPr>
-                <w:rFonts w:cs="Calibri" w:cstheme="minorHAnsi"/>
-                <w:szCs w:val="24"/>
-              </w:rPr>
+                <w:bCs/>
+                <w:szCs w:val="24"/>
+              </w:rPr>
+            </w:pPr>
+            <w:r>
+              <w:rPr>
+                <w:rFonts w:cs="Calibri" w:cstheme="minorHAnsi"/>
+                <w:b w:val="false"/>
+                <w:bCs/>
+                <w:szCs w:val="24"/>
+              </w:rPr>
+              <w:t>Write WBOX tests for Persistent History</w:t>
             </w:r>
           </w:p>
         </w:tc>
@@ -4125,7 +4248,7 @@
             </w:tcBorders>
             <w:shd w:fill="auto" w:val="clear"/>
             <w:tcMar>
-              <w:left w:w="105" w:type="dxa"/>
+              <w:left w:w="102" w:type="dxa"/>
             </w:tcMar>
           </w:tcPr>
           <w:p>
@@ -4178,20 +4301,21 @@
                 <w:bCs/>
                 <w:szCs w:val="24"/>
               </w:rPr>
-            </w:r>
-          </w:p>
-        </w:tc>
-        <w:tc>
-          <w:tcPr>
-            <w:tcW w:w="2254" w:type="dxa"/>
-            <w:tcBorders>
-              <w:left w:val="single" w:sz="2" w:space="0" w:color="666666"/>
-              <w:right w:val="single" w:sz="2" w:space="0" w:color="666666"/>
-              <w:insideV w:val="single" w:sz="2" w:space="0" w:color="666666"/>
-            </w:tcBorders>
-            <w:shd w:color="auto" w:fill="CCCCCC" w:themeFill="text1" w:themeFillTint="33" w:val="clear"/>
-            <w:tcMar>
-              <w:left w:w="105" w:type="dxa"/>
+              <w:t>5 and 7</w:t>
+            </w:r>
+          </w:p>
+        </w:tc>
+        <w:tc>
+          <w:tcPr>
+            <w:tcW w:w="2254" w:type="dxa"/>
+            <w:tcBorders>
+              <w:left w:val="single" w:sz="2" w:space="0" w:color="666666"/>
+              <w:right w:val="single" w:sz="2" w:space="0" w:color="666666"/>
+              <w:insideV w:val="single" w:sz="2" w:space="0" w:color="666666"/>
+            </w:tcBorders>
+            <w:shd w:color="auto" w:fill="CCCCCC" w:themeFill="text1" w:themeFillTint="33" w:val="clear"/>
+            <w:tcMar>
+              <w:left w:w="102" w:type="dxa"/>
             </w:tcMar>
           </w:tcPr>
           <w:p>
@@ -4208,36 +4332,42 @@
                 <w:rFonts w:cs="Calibri" w:cstheme="minorHAnsi"/>
                 <w:szCs w:val="24"/>
               </w:rPr>
-            </w:r>
-          </w:p>
-        </w:tc>
-        <w:tc>
-          <w:tcPr>
-            <w:tcW w:w="2254" w:type="dxa"/>
-            <w:tcBorders>
-              <w:left w:val="single" w:sz="2" w:space="0" w:color="666666"/>
-              <w:right w:val="single" w:sz="2" w:space="0" w:color="666666"/>
-              <w:insideV w:val="single" w:sz="2" w:space="0" w:color="666666"/>
-            </w:tcBorders>
-            <w:shd w:color="auto" w:fill="CCCCCC" w:themeFill="text1" w:themeFillTint="33" w:val="clear"/>
-            <w:tcMar>
-              <w:left w:w="105" w:type="dxa"/>
-            </w:tcMar>
-          </w:tcPr>
-          <w:p>
-            <w:pPr>
-              <w:pStyle w:val="Normal"/>
+              <w:t>5.6 and 7.6</w:t>
+            </w:r>
+          </w:p>
+        </w:tc>
+        <w:tc>
+          <w:tcPr>
+            <w:tcW w:w="2254" w:type="dxa"/>
+            <w:tcBorders>
+              <w:left w:val="single" w:sz="2" w:space="0" w:color="666666"/>
+              <w:right w:val="single" w:sz="2" w:space="0" w:color="666666"/>
+              <w:insideV w:val="single" w:sz="2" w:space="0" w:color="666666"/>
+            </w:tcBorders>
+            <w:shd w:color="auto" w:fill="CCCCCC" w:themeFill="text1" w:themeFillTint="33" w:val="clear"/>
+            <w:tcMar>
+              <w:left w:w="102" w:type="dxa"/>
+            </w:tcMar>
+          </w:tcPr>
+          <w:p>
+            <w:pPr>
+              <w:pStyle w:val="Normal"/>
+              <w:spacing w:lineRule="auto" w:line="240" w:before="0" w:after="0"/>
               <w:cnfStyle w:val="000000100000" w:firstRow="0" w:lastRow="0" w:firstColumn="0" w:lastColumn="0" w:oddVBand="0" w:evenVBand="0" w:oddHBand="1" w:evenHBand="0" w:firstRowFirstColumn="0" w:firstRowLastColumn="0" w:lastRowFirstColumn="0" w:lastRowLastColumn="0"/>
               <w:rPr>
                 <w:rFonts w:cs="Calibri" w:cstheme="minorHAnsi"/>
-                <w:szCs w:val="24"/>
-              </w:rPr>
-            </w:pPr>
-            <w:r>
-              <w:rPr>
-                <w:rFonts w:cs="Calibri" w:cstheme="minorHAnsi"/>
-                <w:szCs w:val="24"/>
-              </w:rPr>
+                <w:bCs/>
+                <w:szCs w:val="24"/>
+              </w:rPr>
+            </w:pPr>
+            <w:r>
+              <w:rPr>
+                <w:rFonts w:cs="Calibri" w:cstheme="minorHAnsi"/>
+                <w:b w:val="false"/>
+                <w:bCs/>
+                <w:szCs w:val="24"/>
+              </w:rPr>
+              <w:t>Write WBOX tests for Deleting from History</w:t>
             </w:r>
           </w:p>
         </w:tc>
@@ -4249,7 +4379,7 @@
             </w:tcBorders>
             <w:shd w:color="auto" w:fill="CCCCCC" w:themeFill="text1" w:themeFillTint="33" w:val="clear"/>
             <w:tcMar>
-              <w:left w:w="105" w:type="dxa"/>
+              <w:left w:w="102" w:type="dxa"/>
             </w:tcMar>
           </w:tcPr>
           <w:p>
@@ -4300,6 +4430,7 @@
                 <w:bCs/>
                 <w:szCs w:val="24"/>
               </w:rPr>
+              <w:t>2</w:t>
             </w:r>
           </w:p>
         </w:tc>
@@ -4313,7 +4444,7 @@
             </w:tcBorders>
             <w:shd w:fill="auto" w:val="clear"/>
             <w:tcMar>
-              <w:left w:w="105" w:type="dxa"/>
+              <w:left w:w="102" w:type="dxa"/>
             </w:tcMar>
           </w:tcPr>
           <w:p>
@@ -4330,6 +4461,7 @@
                 <w:rFonts w:cs="Calibri" w:cstheme="minorHAnsi"/>
                 <w:szCs w:val="24"/>
               </w:rPr>
+              <w:t>2.3</w:t>
             </w:r>
           </w:p>
         </w:tc>
@@ -4343,23 +4475,28 @@
             </w:tcBorders>
             <w:shd w:fill="auto" w:val="clear"/>
             <w:tcMar>
-              <w:left w:w="105" w:type="dxa"/>
-            </w:tcMar>
-          </w:tcPr>
-          <w:p>
-            <w:pPr>
-              <w:pStyle w:val="Normal"/>
+              <w:left w:w="102" w:type="dxa"/>
+            </w:tcMar>
+          </w:tcPr>
+          <w:p>
+            <w:pPr>
+              <w:pStyle w:val="Normal"/>
+              <w:spacing w:lineRule="auto" w:line="240" w:before="0" w:after="0"/>
               <w:cnfStyle w:val="000000000000" w:firstRow="0" w:lastRow="0" w:firstColumn="0" w:lastColumn="0" w:oddVBand="0" w:evenVBand="0" w:oddHBand="0" w:evenHBand="0" w:firstRowFirstColumn="0" w:firstRowLastColumn="0" w:lastRowFirstColumn="0" w:lastRowLastColumn="0"/>
               <w:rPr>
                 <w:rFonts w:cs="Calibri" w:cstheme="minorHAnsi"/>
-                <w:szCs w:val="24"/>
-              </w:rPr>
-            </w:pPr>
-            <w:r>
-              <w:rPr>
-                <w:rFonts w:cs="Calibri" w:cstheme="minorHAnsi"/>
-                <w:szCs w:val="24"/>
-              </w:rPr>
+                <w:bCs/>
+                <w:szCs w:val="24"/>
+              </w:rPr>
+            </w:pPr>
+            <w:r>
+              <w:rPr>
+                <w:rFonts w:cs="Calibri" w:cstheme="minorHAnsi"/>
+                <w:b w:val="false"/>
+                <w:bCs/>
+                <w:szCs w:val="24"/>
+              </w:rPr>
+              <w:t>Write WBOX tests for PDF download, if applicable</w:t>
             </w:r>
           </w:p>
         </w:tc>
@@ -4371,7 +4508,7 @@
             </w:tcBorders>
             <w:shd w:fill="auto" w:val="clear"/>
             <w:tcMar>
-              <w:left w:w="105" w:type="dxa"/>
+              <w:left w:w="102" w:type="dxa"/>
             </w:tcMar>
           </w:tcPr>
           <w:p>
@@ -4437,7 +4574,7 @@
             </w:tcBorders>
             <w:shd w:color="auto" w:fill="CCCCCC" w:themeFill="text1" w:themeFillTint="33" w:val="clear"/>
             <w:tcMar>
-              <w:left w:w="105" w:type="dxa"/>
+              <w:left w:w="102" w:type="dxa"/>
             </w:tcMar>
           </w:tcPr>
           <w:p>
@@ -4467,7 +4604,7 @@
             </w:tcBorders>
             <w:shd w:color="auto" w:fill="CCCCCC" w:themeFill="text1" w:themeFillTint="33" w:val="clear"/>
             <w:tcMar>
-              <w:left w:w="105" w:type="dxa"/>
+              <w:left w:w="102" w:type="dxa"/>
             </w:tcMar>
           </w:tcPr>
           <w:p>
@@ -4495,7 +4632,7 @@
             </w:tcBorders>
             <w:shd w:color="auto" w:fill="CCCCCC" w:themeFill="text1" w:themeFillTint="33" w:val="clear"/>
             <w:tcMar>
-              <w:left w:w="105" w:type="dxa"/>
+              <w:left w:w="102" w:type="dxa"/>
             </w:tcMar>
           </w:tcPr>
           <w:p>
@@ -4559,7 +4696,7 @@
             </w:tcBorders>
             <w:shd w:fill="auto" w:val="clear"/>
             <w:tcMar>
-              <w:left w:w="105" w:type="dxa"/>
+              <w:left w:w="102" w:type="dxa"/>
             </w:tcMar>
           </w:tcPr>
           <w:p>
@@ -4589,7 +4726,7 @@
             </w:tcBorders>
             <w:shd w:fill="auto" w:val="clear"/>
             <w:tcMar>
-              <w:left w:w="105" w:type="dxa"/>
+              <w:left w:w="102" w:type="dxa"/>
             </w:tcMar>
           </w:tcPr>
           <w:p>
@@ -4617,7 +4754,7 @@
             </w:tcBorders>
             <w:shd w:fill="auto" w:val="clear"/>
             <w:tcMar>
-              <w:left w:w="105" w:type="dxa"/>
+              <w:left w:w="102" w:type="dxa"/>
             </w:tcMar>
           </w:tcPr>
           <w:p>
@@ -4683,7 +4820,7 @@
             </w:tcBorders>
             <w:shd w:color="auto" w:fill="CCCCCC" w:themeFill="text1" w:themeFillTint="33" w:val="clear"/>
             <w:tcMar>
-              <w:left w:w="105" w:type="dxa"/>
+              <w:left w:w="102" w:type="dxa"/>
             </w:tcMar>
           </w:tcPr>
           <w:p>
@@ -4713,7 +4850,7 @@
             </w:tcBorders>
             <w:shd w:color="auto" w:fill="CCCCCC" w:themeFill="text1" w:themeFillTint="33" w:val="clear"/>
             <w:tcMar>
-              <w:left w:w="105" w:type="dxa"/>
+              <w:left w:w="102" w:type="dxa"/>
             </w:tcMar>
           </w:tcPr>
           <w:p>
@@ -4741,7 +4878,7 @@
             </w:tcBorders>
             <w:shd w:color="auto" w:fill="CCCCCC" w:themeFill="text1" w:themeFillTint="33" w:val="clear"/>
             <w:tcMar>
-              <w:left w:w="105" w:type="dxa"/>
+              <w:left w:w="102" w:type="dxa"/>
             </w:tcMar>
           </w:tcPr>
           <w:p>
@@ -4805,7 +4942,7 @@
             </w:tcBorders>
             <w:shd w:fill="auto" w:val="clear"/>
             <w:tcMar>
-              <w:left w:w="105" w:type="dxa"/>
+              <w:left w:w="102" w:type="dxa"/>
             </w:tcMar>
           </w:tcPr>
           <w:p>
@@ -4835,7 +4972,7 @@
             </w:tcBorders>
             <w:shd w:fill="auto" w:val="clear"/>
             <w:tcMar>
-              <w:left w:w="105" w:type="dxa"/>
+              <w:left w:w="102" w:type="dxa"/>
             </w:tcMar>
           </w:tcPr>
           <w:p>
@@ -4863,7 +5000,7 @@
             </w:tcBorders>
             <w:shd w:fill="auto" w:val="clear"/>
             <w:tcMar>
-              <w:left w:w="105" w:type="dxa"/>
+              <w:left w:w="102" w:type="dxa"/>
             </w:tcMar>
           </w:tcPr>
           <w:p>
@@ -4929,7 +5066,7 @@
             </w:tcBorders>
             <w:shd w:color="auto" w:fill="CCCCCC" w:themeFill="text1" w:themeFillTint="33" w:val="clear"/>
             <w:tcMar>
-              <w:left w:w="105" w:type="dxa"/>
+              <w:left w:w="102" w:type="dxa"/>
             </w:tcMar>
           </w:tcPr>
           <w:p>
@@ -4959,7 +5096,7 @@
             </w:tcBorders>
             <w:shd w:color="auto" w:fill="CCCCCC" w:themeFill="text1" w:themeFillTint="33" w:val="clear"/>
             <w:tcMar>
-              <w:left w:w="105" w:type="dxa"/>
+              <w:left w:w="102" w:type="dxa"/>
             </w:tcMar>
           </w:tcPr>
           <w:p>
@@ -4987,7 +5124,7 @@
             </w:tcBorders>
             <w:shd w:color="auto" w:fill="CCCCCC" w:themeFill="text1" w:themeFillTint="33" w:val="clear"/>
             <w:tcMar>
-              <w:left w:w="105" w:type="dxa"/>
+              <w:left w:w="102" w:type="dxa"/>
             </w:tcMar>
           </w:tcPr>
           <w:p>
@@ -5051,7 +5188,7 @@
             </w:tcBorders>
             <w:shd w:fill="auto" w:val="clear"/>
             <w:tcMar>
-              <w:left w:w="105" w:type="dxa"/>
+              <w:left w:w="102" w:type="dxa"/>
             </w:tcMar>
           </w:tcPr>
           <w:p>
@@ -5081,7 +5218,7 @@
             </w:tcBorders>
             <w:shd w:fill="auto" w:val="clear"/>
             <w:tcMar>
-              <w:left w:w="105" w:type="dxa"/>
+              <w:left w:w="102" w:type="dxa"/>
             </w:tcMar>
           </w:tcPr>
           <w:p>
@@ -5109,7 +5246,7 @@
             </w:tcBorders>
             <w:shd w:fill="auto" w:val="clear"/>
             <w:tcMar>
-              <w:left w:w="105" w:type="dxa"/>
+              <w:left w:w="102" w:type="dxa"/>
             </w:tcMar>
           </w:tcPr>
           <w:p>
@@ -5352,6 +5489,7 @@
       </w:pPr>
       <w:rPr>
         <w:rFonts w:ascii="Symbol" w:hAnsi="Symbol" w:cs="Symbol" w:hint="default"/>
+        <w:rFonts w:cs="Symbol"/>
       </w:rPr>
     </w:lvl>
     <w:lvl w:ilvl="1">
@@ -5377,6 +5515,7 @@
       </w:pPr>
       <w:rPr>
         <w:rFonts w:ascii="Wingdings" w:hAnsi="Wingdings" w:cs="Wingdings" w:hint="default"/>
+        <w:rFonts w:cs="Wingdings"/>
       </w:rPr>
     </w:lvl>
     <w:lvl w:ilvl="3">
@@ -5389,6 +5528,7 @@
       </w:pPr>
       <w:rPr>
         <w:rFonts w:ascii="Symbol" w:hAnsi="Symbol" w:cs="Symbol" w:hint="default"/>
+        <w:rFonts w:cs="Symbol"/>
       </w:rPr>
     </w:lvl>
     <w:lvl w:ilvl="4">
@@ -5414,6 +5554,7 @@
       </w:pPr>
       <w:rPr>
         <w:rFonts w:ascii="Wingdings" w:hAnsi="Wingdings" w:cs="Wingdings" w:hint="default"/>
+        <w:rFonts w:cs="Wingdings"/>
       </w:rPr>
     </w:lvl>
     <w:lvl w:ilvl="6">
@@ -5426,6 +5567,7 @@
       </w:pPr>
       <w:rPr>
         <w:rFonts w:ascii="Symbol" w:hAnsi="Symbol" w:cs="Symbol" w:hint="default"/>
+        <w:rFonts w:cs="Symbol"/>
       </w:rPr>
     </w:lvl>
     <w:lvl w:ilvl="7">
@@ -5451,6 +5593,7 @@
       </w:pPr>
       <w:rPr>
         <w:rFonts w:ascii="Wingdings" w:hAnsi="Wingdings" w:cs="Wingdings" w:hint="default"/>
+        <w:rFonts w:cs="Wingdings"/>
       </w:rPr>
     </w:lvl>
   </w:abstractNum>
@@ -5465,6 +5608,7 @@
       </w:pPr>
       <w:rPr>
         <w:rFonts w:ascii="Symbol" w:hAnsi="Symbol" w:cs="Symbol" w:hint="default"/>
+        <w:rFonts w:cs="Symbol"/>
       </w:rPr>
     </w:lvl>
     <w:lvl w:ilvl="1">
@@ -5490,6 +5634,7 @@
       </w:pPr>
       <w:rPr>
         <w:rFonts w:ascii="Wingdings" w:hAnsi="Wingdings" w:cs="Wingdings" w:hint="default"/>
+        <w:rFonts w:cs="Wingdings"/>
       </w:rPr>
     </w:lvl>
     <w:lvl w:ilvl="3">
@@ -5502,6 +5647,7 @@
       </w:pPr>
       <w:rPr>
         <w:rFonts w:ascii="Symbol" w:hAnsi="Symbol" w:cs="Symbol" w:hint="default"/>
+        <w:rFonts w:cs="Symbol"/>
       </w:rPr>
     </w:lvl>
     <w:lvl w:ilvl="4">
@@ -5527,6 +5673,7 @@
       </w:pPr>
       <w:rPr>
         <w:rFonts w:ascii="Wingdings" w:hAnsi="Wingdings" w:cs="Wingdings" w:hint="default"/>
+        <w:rFonts w:cs="Wingdings"/>
       </w:rPr>
     </w:lvl>
     <w:lvl w:ilvl="6">
@@ -5539,6 +5686,7 @@
       </w:pPr>
       <w:rPr>
         <w:rFonts w:ascii="Symbol" w:hAnsi="Symbol" w:cs="Symbol" w:hint="default"/>
+        <w:rFonts w:cs="Symbol"/>
       </w:rPr>
     </w:lvl>
     <w:lvl w:ilvl="7">
@@ -5564,6 +5712,7 @@
       </w:pPr>
       <w:rPr>
         <w:rFonts w:ascii="Wingdings" w:hAnsi="Wingdings" w:cs="Wingdings" w:hint="default"/>
+        <w:rFonts w:cs="Wingdings"/>
       </w:rPr>
     </w:lvl>
   </w:abstractNum>
@@ -5678,7 +5827,6 @@
       <w:rPr>
         <w:rFonts w:ascii="Calibri" w:hAnsi="Calibri" w:eastAsia="新細明體" w:cs="" w:asciiTheme="minorHAnsi" w:cstheme="minorBidi" w:eastAsiaTheme="minorEastAsia" w:hAnsiTheme="minorHAnsi"/>
         <w:kern w:val="2"/>
-        <w:sz w:val="24"/>
         <w:szCs w:val="22"/>
         <w:lang w:val="en-US" w:eastAsia="zh-TW" w:bidi="ar-SA"/>
       </w:rPr>
@@ -6072,7 +6220,7 @@
     </w:pPr>
     <w:rPr>
       <w:rFonts w:ascii="Calibri" w:hAnsi="Calibri" w:eastAsia="新細明體" w:cs="" w:asciiTheme="minorHAnsi" w:cstheme="minorBidi" w:eastAsiaTheme="minorEastAsia" w:hAnsiTheme="minorHAnsi"/>
-      <w:color w:val="auto"/>
+      <w:color w:val="00000A"/>
       <w:kern w:val="2"/>
       <w:sz w:val="24"/>
       <w:szCs w:val="22"/>
@@ -6145,6 +6293,132 @@
     <w:qFormat/>
     <w:rPr>
       <w:rFonts w:cs="Courier New"/>
+    </w:rPr>
+  </w:style>
+  <w:style w:type="character" w:styleId="ListLabel7">
+    <w:name w:val="ListLabel 7"/>
+    <w:qFormat/>
+    <w:rPr>
+      <w:rFonts w:cs="Symbol"/>
+    </w:rPr>
+  </w:style>
+  <w:style w:type="character" w:styleId="ListLabel8">
+    <w:name w:val="ListLabel 8"/>
+    <w:qFormat/>
+    <w:rPr>
+      <w:rFonts w:cs="Courier New"/>
+    </w:rPr>
+  </w:style>
+  <w:style w:type="character" w:styleId="ListLabel9">
+    <w:name w:val="ListLabel 9"/>
+    <w:qFormat/>
+    <w:rPr>
+      <w:rFonts w:cs="Wingdings"/>
+    </w:rPr>
+  </w:style>
+  <w:style w:type="character" w:styleId="ListLabel10">
+    <w:name w:val="ListLabel 10"/>
+    <w:qFormat/>
+    <w:rPr>
+      <w:rFonts w:cs="Symbol"/>
+    </w:rPr>
+  </w:style>
+  <w:style w:type="character" w:styleId="ListLabel11">
+    <w:name w:val="ListLabel 11"/>
+    <w:qFormat/>
+    <w:rPr>
+      <w:rFonts w:cs="Courier New"/>
+    </w:rPr>
+  </w:style>
+  <w:style w:type="character" w:styleId="ListLabel12">
+    <w:name w:val="ListLabel 12"/>
+    <w:qFormat/>
+    <w:rPr>
+      <w:rFonts w:cs="Wingdings"/>
+    </w:rPr>
+  </w:style>
+  <w:style w:type="character" w:styleId="ListLabel13">
+    <w:name w:val="ListLabel 13"/>
+    <w:qFormat/>
+    <w:rPr>
+      <w:rFonts w:cs="Symbol"/>
+    </w:rPr>
+  </w:style>
+  <w:style w:type="character" w:styleId="ListLabel14">
+    <w:name w:val="ListLabel 14"/>
+    <w:qFormat/>
+    <w:rPr>
+      <w:rFonts w:cs="Courier New"/>
+    </w:rPr>
+  </w:style>
+  <w:style w:type="character" w:styleId="ListLabel15">
+    <w:name w:val="ListLabel 15"/>
+    <w:qFormat/>
+    <w:rPr>
+      <w:rFonts w:cs="Wingdings"/>
+    </w:rPr>
+  </w:style>
+  <w:style w:type="character" w:styleId="ListLabel16">
+    <w:name w:val="ListLabel 16"/>
+    <w:qFormat/>
+    <w:rPr>
+      <w:rFonts w:cs="Symbol"/>
+    </w:rPr>
+  </w:style>
+  <w:style w:type="character" w:styleId="ListLabel17">
+    <w:name w:val="ListLabel 17"/>
+    <w:qFormat/>
+    <w:rPr>
+      <w:rFonts w:cs="Courier New"/>
+    </w:rPr>
+  </w:style>
+  <w:style w:type="character" w:styleId="ListLabel18">
+    <w:name w:val="ListLabel 18"/>
+    <w:qFormat/>
+    <w:rPr>
+      <w:rFonts w:cs="Wingdings"/>
+    </w:rPr>
+  </w:style>
+  <w:style w:type="character" w:styleId="ListLabel19">
+    <w:name w:val="ListLabel 19"/>
+    <w:qFormat/>
+    <w:rPr>
+      <w:rFonts w:cs="Symbol"/>
+    </w:rPr>
+  </w:style>
+  <w:style w:type="character" w:styleId="ListLabel20">
+    <w:name w:val="ListLabel 20"/>
+    <w:qFormat/>
+    <w:rPr>
+      <w:rFonts w:cs="Courier New"/>
+    </w:rPr>
+  </w:style>
+  <w:style w:type="character" w:styleId="ListLabel21">
+    <w:name w:val="ListLabel 21"/>
+    <w:qFormat/>
+    <w:rPr>
+      <w:rFonts w:cs="Wingdings"/>
+    </w:rPr>
+  </w:style>
+  <w:style w:type="character" w:styleId="ListLabel22">
+    <w:name w:val="ListLabel 22"/>
+    <w:qFormat/>
+    <w:rPr>
+      <w:rFonts w:cs="Symbol"/>
+    </w:rPr>
+  </w:style>
+  <w:style w:type="character" w:styleId="ListLabel23">
+    <w:name w:val="ListLabel 23"/>
+    <w:qFormat/>
+    <w:rPr>
+      <w:rFonts w:cs="Courier New"/>
+    </w:rPr>
+  </w:style>
+  <w:style w:type="character" w:styleId="ListLabel24">
+    <w:name w:val="ListLabel 24"/>
+    <w:qFormat/>
+    <w:rPr>
+      <w:rFonts w:cs="Wingdings"/>
     </w:rPr>
   </w:style>
   <w:style w:type="paragraph" w:styleId="Heading">

</xml_diff>

<commit_message>
added SHA's for group meeting picture and testing reports to sprint 3 planning document
</commit_message>
<xml_diff>
--- a/sprint_3/evidence_and_documentation/sprint_planning/meeting_docs/Sprint_3_Planning_Meeting_Notes.docx
+++ b/sprint_3/evidence_and_documentation/sprint_planning/meeting_docs/Sprint_3_Planning_Meeting_Notes.docx
@@ -62,26 +62,85 @@
           <w:rFonts w:cs="Calibri" w:cstheme="minorHAnsi"/>
           <w:szCs w:val="24"/>
         </w:rPr>
-        <w:t>Photo Evidence SHA: d549ecd47a5a69dadec0b5625f535705fe91899f</w:t>
+        <w:t xml:space="preserve">Photo Evidence SHA: </w:t>
       </w:r>
     </w:p>
     <w:p>
       <w:pPr>
         <w:pStyle w:val="Normal"/>
         <w:rPr>
+          <w:sz w:val="24"/>
+          <w:szCs w:val="24"/>
+        </w:rPr>
+      </w:pPr>
+      <w:r>
+        <w:rPr>
+          <w:rFonts w:cs="Calibri" w:cstheme="minorHAnsi"/>
+          <w:i/>
+          <w:iCs/>
+          <w:sz w:val="24"/>
+          <w:szCs w:val="24"/>
+          <w:u w:val="single"/>
+        </w:rPr>
+        <w:t xml:space="preserve">(group meeting pictures): </w:t>
+      </w:r>
+      <w:r>
+        <w:rPr>
+          <w:rFonts w:cs="Calibri" w:cstheme="minorHAnsi"/>
+          <w:sz w:val="24"/>
+          <w:szCs w:val="24"/>
+        </w:rPr>
+        <w:t>d549ecd47a5a69dadec0b5625f535705fe91899f</w:t>
+      </w:r>
+    </w:p>
+    <w:p>
+      <w:pPr>
+        <w:pStyle w:val="Normal"/>
+        <w:rPr>
           <w:rFonts w:cs="Calibri" w:cstheme="minorHAnsi"/>
           <w:b/>
           <w:b/>
-          <w:sz w:val="28"/>
-          <w:szCs w:val="28"/>
+          <w:sz w:val="24"/>
+          <w:szCs w:val="24"/>
         </w:rPr>
       </w:pPr>
       <w:r>
         <w:rPr>
           <w:rFonts w:cs="Calibri" w:cstheme="minorHAnsi"/>
+          <w:b w:val="false"/>
+          <w:bCs w:val="false"/>
+          <w:sz w:val="24"/>
+          <w:szCs w:val="24"/>
+          <w:u w:val="single"/>
+        </w:rPr>
+        <w:t xml:space="preserve">(test report pictures): </w:t>
+      </w:r>
+      <w:r>
+        <w:rPr>
+          <w:rFonts w:cs="Calibri" w:cstheme="minorHAnsi"/>
+          <w:b w:val="false"/>
+          <w:bCs w:val="false"/>
+          <w:sz w:val="24"/>
+          <w:szCs w:val="24"/>
+        </w:rPr>
+        <w:t>3452aebadd382948e1bbbe834b3d4762aa31dc22</w:t>
+      </w:r>
+    </w:p>
+    <w:p>
+      <w:pPr>
+        <w:pStyle w:val="Normal"/>
+        <w:rPr>
+          <w:b w:val="false"/>
+          <w:b w:val="false"/>
+          <w:bCs w:val="false"/>
+        </w:rPr>
+      </w:pPr>
+      <w:r>
+        <w:rPr>
+          <w:rFonts w:cs="Calibri" w:cstheme="minorHAnsi"/>
           <w:b/>
-          <w:sz w:val="28"/>
-          <w:szCs w:val="28"/>
+          <w:sz w:val="24"/>
+          <w:szCs w:val="24"/>
         </w:rPr>
       </w:r>
     </w:p>
@@ -422,6 +481,7 @@
             <w:tcW w:w="2254" w:type="dxa"/>
             <w:cnfStyle w:val="001000000000" w:firstRow="0" w:lastRow="0" w:firstColumn="1" w:lastColumn="0" w:oddVBand="0" w:evenVBand="0" w:oddHBand="0" w:evenHBand="0" w:firstRowFirstColumn="0" w:firstRowLastColumn="0" w:lastRowFirstColumn="0" w:lastRowLastColumn="0"/>
             <w:tcBorders>
+              <w:top w:val="nil"/>
               <w:bottom w:val="single" w:sz="12" w:space="0" w:color="666666"/>
               <w:insideH w:val="single" w:sz="12" w:space="0" w:color="666666"/>
             </w:tcBorders>
@@ -450,6 +510,7 @@
           <w:tcPr>
             <w:tcW w:w="2254" w:type="dxa"/>
             <w:tcBorders>
+              <w:top w:val="nil"/>
               <w:bottom w:val="single" w:sz="12" w:space="0" w:color="666666"/>
               <w:insideH w:val="single" w:sz="12" w:space="0" w:color="666666"/>
             </w:tcBorders>
@@ -479,6 +540,7 @@
           <w:tcPr>
             <w:tcW w:w="2254" w:type="dxa"/>
             <w:tcBorders>
+              <w:top w:val="nil"/>
               <w:bottom w:val="single" w:sz="12" w:space="0" w:color="666666"/>
               <w:insideH w:val="single" w:sz="12" w:space="0" w:color="666666"/>
             </w:tcBorders>
@@ -508,6 +570,7 @@
           <w:tcPr>
             <w:tcW w:w="2253" w:type="dxa"/>
             <w:tcBorders>
+              <w:top w:val="nil"/>
               <w:bottom w:val="single" w:sz="12" w:space="0" w:color="666666"/>
               <w:insideH w:val="single" w:sz="12" w:space="0" w:color="666666"/>
             </w:tcBorders>
@@ -579,7 +642,7 @@
             </w:tcBorders>
             <w:shd w:color="auto" w:fill="CCCCCC" w:themeFill="text1" w:themeFillTint="33" w:val="clear"/>
             <w:tcMar>
-              <w:left w:w="102" w:type="dxa"/>
+              <w:left w:w="99" w:type="dxa"/>
             </w:tcMar>
           </w:tcPr>
           <w:p>
@@ -611,7 +674,7 @@
             </w:tcBorders>
             <w:shd w:color="auto" w:fill="CCCCCC" w:themeFill="text1" w:themeFillTint="33" w:val="clear"/>
             <w:tcMar>
-              <w:left w:w="102" w:type="dxa"/>
+              <w:left w:w="99" w:type="dxa"/>
             </w:tcMar>
           </w:tcPr>
           <w:p>
@@ -639,7 +702,7 @@
             </w:tcBorders>
             <w:shd w:color="auto" w:fill="CCCCCC" w:themeFill="text1" w:themeFillTint="33" w:val="clear"/>
             <w:tcMar>
-              <w:left w:w="102" w:type="dxa"/>
+              <w:left w:w="99" w:type="dxa"/>
             </w:tcMar>
           </w:tcPr>
           <w:p>
@@ -704,7 +767,7 @@
             </w:tcBorders>
             <w:shd w:fill="auto" w:val="clear"/>
             <w:tcMar>
-              <w:left w:w="102" w:type="dxa"/>
+              <w:left w:w="99" w:type="dxa"/>
             </w:tcMar>
           </w:tcPr>
           <w:p>
@@ -736,7 +799,7 @@
             </w:tcBorders>
             <w:shd w:fill="auto" w:val="clear"/>
             <w:tcMar>
-              <w:left w:w="102" w:type="dxa"/>
+              <w:left w:w="99" w:type="dxa"/>
             </w:tcMar>
           </w:tcPr>
           <w:p>
@@ -764,7 +827,7 @@
             </w:tcBorders>
             <w:shd w:fill="auto" w:val="clear"/>
             <w:tcMar>
-              <w:left w:w="102" w:type="dxa"/>
+              <w:left w:w="99" w:type="dxa"/>
             </w:tcMar>
           </w:tcPr>
           <w:p>
@@ -831,7 +894,7 @@
             </w:tcBorders>
             <w:shd w:color="auto" w:fill="CCCCCC" w:themeFill="text1" w:themeFillTint="33" w:val="clear"/>
             <w:tcMar>
-              <w:left w:w="102" w:type="dxa"/>
+              <w:left w:w="99" w:type="dxa"/>
             </w:tcMar>
           </w:tcPr>
           <w:p>
@@ -863,7 +926,7 @@
             </w:tcBorders>
             <w:shd w:color="auto" w:fill="CCCCCC" w:themeFill="text1" w:themeFillTint="33" w:val="clear"/>
             <w:tcMar>
-              <w:left w:w="102" w:type="dxa"/>
+              <w:left w:w="99" w:type="dxa"/>
             </w:tcMar>
           </w:tcPr>
           <w:p>
@@ -891,7 +954,7 @@
             </w:tcBorders>
             <w:shd w:color="auto" w:fill="CCCCCC" w:themeFill="text1" w:themeFillTint="33" w:val="clear"/>
             <w:tcMar>
-              <w:left w:w="102" w:type="dxa"/>
+              <w:left w:w="99" w:type="dxa"/>
             </w:tcMar>
           </w:tcPr>
           <w:p>
@@ -956,7 +1019,7 @@
             </w:tcBorders>
             <w:shd w:fill="auto" w:val="clear"/>
             <w:tcMar>
-              <w:left w:w="102" w:type="dxa"/>
+              <w:left w:w="99" w:type="dxa"/>
             </w:tcMar>
           </w:tcPr>
           <w:p>
@@ -988,7 +1051,7 @@
             </w:tcBorders>
             <w:shd w:fill="auto" w:val="clear"/>
             <w:tcMar>
-              <w:left w:w="102" w:type="dxa"/>
+              <w:left w:w="99" w:type="dxa"/>
             </w:tcMar>
           </w:tcPr>
           <w:p>
@@ -1016,7 +1079,7 @@
             </w:tcBorders>
             <w:shd w:fill="auto" w:val="clear"/>
             <w:tcMar>
-              <w:left w:w="102" w:type="dxa"/>
+              <w:left w:w="99" w:type="dxa"/>
             </w:tcMar>
           </w:tcPr>
           <w:p>
@@ -1083,7 +1146,7 @@
             </w:tcBorders>
             <w:shd w:color="auto" w:fill="CCCCCC" w:themeFill="text1" w:themeFillTint="33" w:val="clear"/>
             <w:tcMar>
-              <w:left w:w="102" w:type="dxa"/>
+              <w:left w:w="99" w:type="dxa"/>
             </w:tcMar>
           </w:tcPr>
           <w:p>
@@ -1115,7 +1178,7 @@
             </w:tcBorders>
             <w:shd w:color="auto" w:fill="CCCCCC" w:themeFill="text1" w:themeFillTint="33" w:val="clear"/>
             <w:tcMar>
-              <w:left w:w="102" w:type="dxa"/>
+              <w:left w:w="99" w:type="dxa"/>
             </w:tcMar>
           </w:tcPr>
           <w:p>
@@ -1143,7 +1206,7 @@
             </w:tcBorders>
             <w:shd w:color="auto" w:fill="CCCCCC" w:themeFill="text1" w:themeFillTint="33" w:val="clear"/>
             <w:tcMar>
-              <w:left w:w="102" w:type="dxa"/>
+              <w:left w:w="99" w:type="dxa"/>
             </w:tcMar>
           </w:tcPr>
           <w:p>
@@ -1208,7 +1271,7 @@
             </w:tcBorders>
             <w:shd w:fill="auto" w:val="clear"/>
             <w:tcMar>
-              <w:left w:w="102" w:type="dxa"/>
+              <w:left w:w="99" w:type="dxa"/>
             </w:tcMar>
           </w:tcPr>
           <w:p>
@@ -1240,7 +1303,7 @@
             </w:tcBorders>
             <w:shd w:fill="auto" w:val="clear"/>
             <w:tcMar>
-              <w:left w:w="102" w:type="dxa"/>
+              <w:left w:w="99" w:type="dxa"/>
             </w:tcMar>
           </w:tcPr>
           <w:p>
@@ -1268,7 +1331,7 @@
             </w:tcBorders>
             <w:shd w:fill="auto" w:val="clear"/>
             <w:tcMar>
-              <w:left w:w="102" w:type="dxa"/>
+              <w:left w:w="99" w:type="dxa"/>
             </w:tcMar>
           </w:tcPr>
           <w:p>
@@ -1335,7 +1398,7 @@
             </w:tcBorders>
             <w:shd w:color="auto" w:fill="CCCCCC" w:themeFill="text1" w:themeFillTint="33" w:val="clear"/>
             <w:tcMar>
-              <w:left w:w="102" w:type="dxa"/>
+              <w:left w:w="99" w:type="dxa"/>
             </w:tcMar>
           </w:tcPr>
           <w:p>
@@ -1367,7 +1430,7 @@
             </w:tcBorders>
             <w:shd w:color="auto" w:fill="CCCCCC" w:themeFill="text1" w:themeFillTint="33" w:val="clear"/>
             <w:tcMar>
-              <w:left w:w="102" w:type="dxa"/>
+              <w:left w:w="99" w:type="dxa"/>
             </w:tcMar>
           </w:tcPr>
           <w:p>
@@ -1395,7 +1458,7 @@
             </w:tcBorders>
             <w:shd w:color="auto" w:fill="CCCCCC" w:themeFill="text1" w:themeFillTint="33" w:val="clear"/>
             <w:tcMar>
-              <w:left w:w="102" w:type="dxa"/>
+              <w:left w:w="99" w:type="dxa"/>
             </w:tcMar>
           </w:tcPr>
           <w:p>
@@ -1460,7 +1523,7 @@
             </w:tcBorders>
             <w:shd w:fill="auto" w:val="clear"/>
             <w:tcMar>
-              <w:left w:w="102" w:type="dxa"/>
+              <w:left w:w="99" w:type="dxa"/>
             </w:tcMar>
           </w:tcPr>
           <w:p>
@@ -1492,7 +1555,7 @@
             </w:tcBorders>
             <w:shd w:fill="auto" w:val="clear"/>
             <w:tcMar>
-              <w:left w:w="102" w:type="dxa"/>
+              <w:left w:w="99" w:type="dxa"/>
             </w:tcMar>
           </w:tcPr>
           <w:p>
@@ -1520,7 +1583,7 @@
             </w:tcBorders>
             <w:shd w:fill="auto" w:val="clear"/>
             <w:tcMar>
-              <w:left w:w="102" w:type="dxa"/>
+              <w:left w:w="99" w:type="dxa"/>
             </w:tcMar>
           </w:tcPr>
           <w:p>
@@ -1587,7 +1650,7 @@
             </w:tcBorders>
             <w:shd w:color="auto" w:fill="CCCCCC" w:themeFill="text1" w:themeFillTint="33" w:val="clear"/>
             <w:tcMar>
-              <w:left w:w="102" w:type="dxa"/>
+              <w:left w:w="99" w:type="dxa"/>
             </w:tcMar>
           </w:tcPr>
           <w:p>
@@ -1617,7 +1680,7 @@
             </w:tcBorders>
             <w:shd w:color="auto" w:fill="CCCCCC" w:themeFill="text1" w:themeFillTint="33" w:val="clear"/>
             <w:tcMar>
-              <w:left w:w="102" w:type="dxa"/>
+              <w:left w:w="99" w:type="dxa"/>
             </w:tcMar>
           </w:tcPr>
           <w:p>
@@ -1645,7 +1708,7 @@
             </w:tcBorders>
             <w:shd w:color="auto" w:fill="CCCCCC" w:themeFill="text1" w:themeFillTint="33" w:val="clear"/>
             <w:tcMar>
-              <w:left w:w="102" w:type="dxa"/>
+              <w:left w:w="99" w:type="dxa"/>
             </w:tcMar>
           </w:tcPr>
           <w:p>
@@ -1806,6 +1869,7 @@
             <w:tcW w:w="2254" w:type="dxa"/>
             <w:cnfStyle w:val="001000000000" w:firstRow="0" w:lastRow="0" w:firstColumn="1" w:lastColumn="0" w:oddVBand="0" w:evenVBand="0" w:oddHBand="0" w:evenHBand="0" w:firstRowFirstColumn="0" w:firstRowLastColumn="0" w:lastRowFirstColumn="0" w:lastRowLastColumn="0"/>
             <w:tcBorders>
+              <w:top w:val="nil"/>
               <w:bottom w:val="single" w:sz="12" w:space="0" w:color="666666"/>
               <w:insideH w:val="single" w:sz="12" w:space="0" w:color="666666"/>
             </w:tcBorders>
@@ -1834,6 +1898,7 @@
           <w:tcPr>
             <w:tcW w:w="2254" w:type="dxa"/>
             <w:tcBorders>
+              <w:top w:val="nil"/>
               <w:bottom w:val="single" w:sz="12" w:space="0" w:color="666666"/>
               <w:insideH w:val="single" w:sz="12" w:space="0" w:color="666666"/>
             </w:tcBorders>
@@ -1863,6 +1928,7 @@
           <w:tcPr>
             <w:tcW w:w="2254" w:type="dxa"/>
             <w:tcBorders>
+              <w:top w:val="nil"/>
               <w:bottom w:val="single" w:sz="12" w:space="0" w:color="666666"/>
               <w:insideH w:val="single" w:sz="12" w:space="0" w:color="666666"/>
             </w:tcBorders>
@@ -1892,6 +1958,7 @@
           <w:tcPr>
             <w:tcW w:w="2253" w:type="dxa"/>
             <w:tcBorders>
+              <w:top w:val="nil"/>
               <w:bottom w:val="single" w:sz="12" w:space="0" w:color="666666"/>
               <w:insideH w:val="single" w:sz="12" w:space="0" w:color="666666"/>
             </w:tcBorders>
@@ -1964,7 +2031,7 @@
             </w:tcBorders>
             <w:shd w:color="auto" w:fill="CCCCCC" w:themeFill="text1" w:themeFillTint="33" w:val="clear"/>
             <w:tcMar>
-              <w:left w:w="102" w:type="dxa"/>
+              <w:left w:w="99" w:type="dxa"/>
             </w:tcMar>
           </w:tcPr>
           <w:p>
@@ -1995,7 +2062,7 @@
             </w:tcBorders>
             <w:shd w:color="auto" w:fill="CCCCCC" w:themeFill="text1" w:themeFillTint="33" w:val="clear"/>
             <w:tcMar>
-              <w:left w:w="102" w:type="dxa"/>
+              <w:left w:w="99" w:type="dxa"/>
             </w:tcMar>
           </w:tcPr>
           <w:p>
@@ -2028,7 +2095,7 @@
             </w:tcBorders>
             <w:shd w:color="auto" w:fill="CCCCCC" w:themeFill="text1" w:themeFillTint="33" w:val="clear"/>
             <w:tcMar>
-              <w:left w:w="102" w:type="dxa"/>
+              <w:left w:w="99" w:type="dxa"/>
             </w:tcMar>
           </w:tcPr>
           <w:p>
@@ -2093,7 +2160,7 @@
             </w:tcBorders>
             <w:shd w:fill="auto" w:val="clear"/>
             <w:tcMar>
-              <w:left w:w="102" w:type="dxa"/>
+              <w:left w:w="99" w:type="dxa"/>
             </w:tcMar>
           </w:tcPr>
           <w:p>
@@ -2124,7 +2191,7 @@
             </w:tcBorders>
             <w:shd w:fill="auto" w:val="clear"/>
             <w:tcMar>
-              <w:left w:w="102" w:type="dxa"/>
+              <w:left w:w="99" w:type="dxa"/>
             </w:tcMar>
           </w:tcPr>
           <w:p>
@@ -2157,7 +2224,7 @@
             </w:tcBorders>
             <w:shd w:fill="auto" w:val="clear"/>
             <w:tcMar>
-              <w:left w:w="102" w:type="dxa"/>
+              <w:left w:w="99" w:type="dxa"/>
             </w:tcMar>
           </w:tcPr>
           <w:p>
@@ -2224,7 +2291,7 @@
             </w:tcBorders>
             <w:shd w:color="auto" w:fill="CCCCCC" w:themeFill="text1" w:themeFillTint="33" w:val="clear"/>
             <w:tcMar>
-              <w:left w:w="102" w:type="dxa"/>
+              <w:left w:w="99" w:type="dxa"/>
             </w:tcMar>
           </w:tcPr>
           <w:p>
@@ -2255,7 +2322,7 @@
             </w:tcBorders>
             <w:shd w:color="auto" w:fill="CCCCCC" w:themeFill="text1" w:themeFillTint="33" w:val="clear"/>
             <w:tcMar>
-              <w:left w:w="102" w:type="dxa"/>
+              <w:left w:w="99" w:type="dxa"/>
             </w:tcMar>
           </w:tcPr>
           <w:p>
@@ -2288,7 +2355,7 @@
             </w:tcBorders>
             <w:shd w:color="auto" w:fill="CCCCCC" w:themeFill="text1" w:themeFillTint="33" w:val="clear"/>
             <w:tcMar>
-              <w:left w:w="102" w:type="dxa"/>
+              <w:left w:w="99" w:type="dxa"/>
             </w:tcMar>
           </w:tcPr>
           <w:p>
@@ -2353,7 +2420,7 @@
             </w:tcBorders>
             <w:shd w:fill="auto" w:val="clear"/>
             <w:tcMar>
-              <w:left w:w="102" w:type="dxa"/>
+              <w:left w:w="99" w:type="dxa"/>
             </w:tcMar>
           </w:tcPr>
           <w:p>
@@ -2384,7 +2451,7 @@
             </w:tcBorders>
             <w:shd w:fill="auto" w:val="clear"/>
             <w:tcMar>
-              <w:left w:w="102" w:type="dxa"/>
+              <w:left w:w="99" w:type="dxa"/>
             </w:tcMar>
           </w:tcPr>
           <w:p>
@@ -2417,7 +2484,7 @@
             </w:tcBorders>
             <w:shd w:fill="auto" w:val="clear"/>
             <w:tcMar>
-              <w:left w:w="102" w:type="dxa"/>
+              <w:left w:w="99" w:type="dxa"/>
             </w:tcMar>
           </w:tcPr>
           <w:p>
@@ -2484,7 +2551,7 @@
             </w:tcBorders>
             <w:shd w:color="auto" w:fill="CCCCCC" w:themeFill="text1" w:themeFillTint="33" w:val="clear"/>
             <w:tcMar>
-              <w:left w:w="102" w:type="dxa"/>
+              <w:left w:w="99" w:type="dxa"/>
             </w:tcMar>
           </w:tcPr>
           <w:p>
@@ -2515,7 +2582,7 @@
             </w:tcBorders>
             <w:shd w:color="auto" w:fill="CCCCCC" w:themeFill="text1" w:themeFillTint="33" w:val="clear"/>
             <w:tcMar>
-              <w:left w:w="102" w:type="dxa"/>
+              <w:left w:w="99" w:type="dxa"/>
             </w:tcMar>
           </w:tcPr>
           <w:p>
@@ -2548,7 +2615,7 @@
             </w:tcBorders>
             <w:shd w:color="auto" w:fill="CCCCCC" w:themeFill="text1" w:themeFillTint="33" w:val="clear"/>
             <w:tcMar>
-              <w:left w:w="102" w:type="dxa"/>
+              <w:left w:w="99" w:type="dxa"/>
             </w:tcMar>
           </w:tcPr>
           <w:p>
@@ -2613,7 +2680,7 @@
             </w:tcBorders>
             <w:shd w:fill="auto" w:val="clear"/>
             <w:tcMar>
-              <w:left w:w="102" w:type="dxa"/>
+              <w:left w:w="99" w:type="dxa"/>
             </w:tcMar>
           </w:tcPr>
           <w:p>
@@ -2644,7 +2711,7 @@
             </w:tcBorders>
             <w:shd w:fill="auto" w:val="clear"/>
             <w:tcMar>
-              <w:left w:w="102" w:type="dxa"/>
+              <w:left w:w="99" w:type="dxa"/>
             </w:tcMar>
           </w:tcPr>
           <w:p>
@@ -2677,7 +2744,7 @@
             </w:tcBorders>
             <w:shd w:fill="auto" w:val="clear"/>
             <w:tcMar>
-              <w:left w:w="102" w:type="dxa"/>
+              <w:left w:w="99" w:type="dxa"/>
             </w:tcMar>
           </w:tcPr>
           <w:p>
@@ -2744,7 +2811,7 @@
             </w:tcBorders>
             <w:shd w:color="auto" w:fill="CCCCCC" w:themeFill="text1" w:themeFillTint="33" w:val="clear"/>
             <w:tcMar>
-              <w:left w:w="102" w:type="dxa"/>
+              <w:left w:w="99" w:type="dxa"/>
             </w:tcMar>
           </w:tcPr>
           <w:p>
@@ -2775,7 +2842,7 @@
             </w:tcBorders>
             <w:shd w:color="auto" w:fill="CCCCCC" w:themeFill="text1" w:themeFillTint="33" w:val="clear"/>
             <w:tcMar>
-              <w:left w:w="102" w:type="dxa"/>
+              <w:left w:w="99" w:type="dxa"/>
             </w:tcMar>
           </w:tcPr>
           <w:p>
@@ -2808,7 +2875,7 @@
             </w:tcBorders>
             <w:shd w:color="auto" w:fill="CCCCCC" w:themeFill="text1" w:themeFillTint="33" w:val="clear"/>
             <w:tcMar>
-              <w:left w:w="102" w:type="dxa"/>
+              <w:left w:w="99" w:type="dxa"/>
             </w:tcMar>
           </w:tcPr>
           <w:p>
@@ -2873,7 +2940,7 @@
             </w:tcBorders>
             <w:shd w:fill="auto" w:val="clear"/>
             <w:tcMar>
-              <w:left w:w="102" w:type="dxa"/>
+              <w:left w:w="99" w:type="dxa"/>
             </w:tcMar>
           </w:tcPr>
           <w:p>
@@ -2904,7 +2971,7 @@
             </w:tcBorders>
             <w:shd w:fill="auto" w:val="clear"/>
             <w:tcMar>
-              <w:left w:w="102" w:type="dxa"/>
+              <w:left w:w="99" w:type="dxa"/>
             </w:tcMar>
           </w:tcPr>
           <w:p>
@@ -2937,7 +3004,7 @@
             </w:tcBorders>
             <w:shd w:fill="auto" w:val="clear"/>
             <w:tcMar>
-              <w:left w:w="102" w:type="dxa"/>
+              <w:left w:w="99" w:type="dxa"/>
             </w:tcMar>
           </w:tcPr>
           <w:p>
@@ -3004,7 +3071,7 @@
             </w:tcBorders>
             <w:shd w:color="auto" w:fill="CCCCCC" w:themeFill="text1" w:themeFillTint="33" w:val="clear"/>
             <w:tcMar>
-              <w:left w:w="102" w:type="dxa"/>
+              <w:left w:w="99" w:type="dxa"/>
             </w:tcMar>
           </w:tcPr>
           <w:p>
@@ -3035,7 +3102,7 @@
             </w:tcBorders>
             <w:shd w:color="auto" w:fill="CCCCCC" w:themeFill="text1" w:themeFillTint="33" w:val="clear"/>
             <w:tcMar>
-              <w:left w:w="102" w:type="dxa"/>
+              <w:left w:w="99" w:type="dxa"/>
             </w:tcMar>
           </w:tcPr>
           <w:p>
@@ -3068,7 +3135,7 @@
             </w:tcBorders>
             <w:shd w:color="auto" w:fill="CCCCCC" w:themeFill="text1" w:themeFillTint="33" w:val="clear"/>
             <w:tcMar>
-              <w:left w:w="102" w:type="dxa"/>
+              <w:left w:w="99" w:type="dxa"/>
             </w:tcMar>
           </w:tcPr>
           <w:p>
@@ -3133,7 +3200,7 @@
             </w:tcBorders>
             <w:shd w:fill="auto" w:val="clear"/>
             <w:tcMar>
-              <w:left w:w="102" w:type="dxa"/>
+              <w:left w:w="99" w:type="dxa"/>
             </w:tcMar>
           </w:tcPr>
           <w:p>
@@ -3164,7 +3231,7 @@
             </w:tcBorders>
             <w:shd w:fill="auto" w:val="clear"/>
             <w:tcMar>
-              <w:left w:w="102" w:type="dxa"/>
+              <w:left w:w="99" w:type="dxa"/>
             </w:tcMar>
           </w:tcPr>
           <w:p>
@@ -3197,7 +3264,7 @@
             </w:tcBorders>
             <w:shd w:fill="auto" w:val="clear"/>
             <w:tcMar>
-              <w:left w:w="102" w:type="dxa"/>
+              <w:left w:w="99" w:type="dxa"/>
             </w:tcMar>
           </w:tcPr>
           <w:p>
@@ -3264,7 +3331,7 @@
             </w:tcBorders>
             <w:shd w:color="auto" w:fill="CCCCCC" w:themeFill="text1" w:themeFillTint="33" w:val="clear"/>
             <w:tcMar>
-              <w:left w:w="102" w:type="dxa"/>
+              <w:left w:w="99" w:type="dxa"/>
             </w:tcMar>
           </w:tcPr>
           <w:p>
@@ -3295,7 +3362,7 @@
             </w:tcBorders>
             <w:shd w:color="auto" w:fill="CCCCCC" w:themeFill="text1" w:themeFillTint="33" w:val="clear"/>
             <w:tcMar>
-              <w:left w:w="102" w:type="dxa"/>
+              <w:left w:w="99" w:type="dxa"/>
             </w:tcMar>
           </w:tcPr>
           <w:p>
@@ -3316,16 +3383,7 @@
                 <w:bCs/>
                 <w:szCs w:val="24"/>
               </w:rPr>
-              <w:t>I</w:t>
-            </w:r>
-            <w:r>
-              <w:rPr>
-                <w:rFonts w:cs="Calibri" w:cstheme="minorHAnsi"/>
-                <w:b w:val="false"/>
-                <w:bCs/>
-                <w:szCs w:val="24"/>
-              </w:rPr>
-              <w:t>mplement Persistent History</w:t>
+              <w:t>Implement Persistent History</w:t>
             </w:r>
           </w:p>
         </w:tc>
@@ -3337,7 +3395,7 @@
             </w:tcBorders>
             <w:shd w:color="auto" w:fill="CCCCCC" w:themeFill="text1" w:themeFillTint="33" w:val="clear"/>
             <w:tcMar>
-              <w:left w:w="102" w:type="dxa"/>
+              <w:left w:w="99" w:type="dxa"/>
             </w:tcMar>
           </w:tcPr>
           <w:p>
@@ -3402,7 +3460,7 @@
             </w:tcBorders>
             <w:shd w:fill="auto" w:val="clear"/>
             <w:tcMar>
-              <w:left w:w="102" w:type="dxa"/>
+              <w:left w:w="99" w:type="dxa"/>
             </w:tcMar>
           </w:tcPr>
           <w:p>
@@ -3433,7 +3491,7 @@
             </w:tcBorders>
             <w:shd w:fill="auto" w:val="clear"/>
             <w:tcMar>
-              <w:left w:w="102" w:type="dxa"/>
+              <w:left w:w="99" w:type="dxa"/>
             </w:tcMar>
           </w:tcPr>
           <w:p>
@@ -3466,7 +3524,7 @@
             </w:tcBorders>
             <w:shd w:fill="auto" w:val="clear"/>
             <w:tcMar>
-              <w:left w:w="102" w:type="dxa"/>
+              <w:left w:w="99" w:type="dxa"/>
             </w:tcMar>
           </w:tcPr>
           <w:p>
@@ -3533,7 +3591,7 @@
             </w:tcBorders>
             <w:shd w:color="auto" w:fill="CCCCCC" w:themeFill="text1" w:themeFillTint="33" w:val="clear"/>
             <w:tcMar>
-              <w:left w:w="102" w:type="dxa"/>
+              <w:left w:w="99" w:type="dxa"/>
             </w:tcMar>
           </w:tcPr>
           <w:p>
@@ -3564,7 +3622,7 @@
             </w:tcBorders>
             <w:shd w:color="auto" w:fill="CCCCCC" w:themeFill="text1" w:themeFillTint="33" w:val="clear"/>
             <w:tcMar>
-              <w:left w:w="102" w:type="dxa"/>
+              <w:left w:w="99" w:type="dxa"/>
             </w:tcMar>
           </w:tcPr>
           <w:p>
@@ -3597,7 +3655,7 @@
             </w:tcBorders>
             <w:shd w:color="auto" w:fill="CCCCCC" w:themeFill="text1" w:themeFillTint="33" w:val="clear"/>
             <w:tcMar>
-              <w:left w:w="102" w:type="dxa"/>
+              <w:left w:w="99" w:type="dxa"/>
             </w:tcMar>
           </w:tcPr>
           <w:p>
@@ -3662,7 +3720,7 @@
             </w:tcBorders>
             <w:shd w:fill="auto" w:val="clear"/>
             <w:tcMar>
-              <w:left w:w="102" w:type="dxa"/>
+              <w:left w:w="99" w:type="dxa"/>
             </w:tcMar>
           </w:tcPr>
           <w:p>
@@ -3693,7 +3751,7 @@
             </w:tcBorders>
             <w:shd w:fill="auto" w:val="clear"/>
             <w:tcMar>
-              <w:left w:w="102" w:type="dxa"/>
+              <w:left w:w="99" w:type="dxa"/>
             </w:tcMar>
           </w:tcPr>
           <w:p>
@@ -3726,7 +3784,7 @@
             </w:tcBorders>
             <w:shd w:fill="auto" w:val="clear"/>
             <w:tcMar>
-              <w:left w:w="102" w:type="dxa"/>
+              <w:left w:w="99" w:type="dxa"/>
             </w:tcMar>
           </w:tcPr>
           <w:p>
@@ -3793,7 +3851,7 @@
             </w:tcBorders>
             <w:shd w:color="auto" w:fill="CCCCCC" w:themeFill="text1" w:themeFillTint="33" w:val="clear"/>
             <w:tcMar>
-              <w:left w:w="102" w:type="dxa"/>
+              <w:left w:w="99" w:type="dxa"/>
             </w:tcMar>
           </w:tcPr>
           <w:p>
@@ -3824,7 +3882,7 @@
             </w:tcBorders>
             <w:shd w:color="auto" w:fill="CCCCCC" w:themeFill="text1" w:themeFillTint="33" w:val="clear"/>
             <w:tcMar>
-              <w:left w:w="102" w:type="dxa"/>
+              <w:left w:w="99" w:type="dxa"/>
             </w:tcMar>
           </w:tcPr>
           <w:p>
@@ -3857,7 +3915,7 @@
             </w:tcBorders>
             <w:shd w:color="auto" w:fill="CCCCCC" w:themeFill="text1" w:themeFillTint="33" w:val="clear"/>
             <w:tcMar>
-              <w:left w:w="102" w:type="dxa"/>
+              <w:left w:w="99" w:type="dxa"/>
             </w:tcMar>
           </w:tcPr>
           <w:p>
@@ -3922,7 +3980,7 @@
             </w:tcBorders>
             <w:shd w:fill="auto" w:val="clear"/>
             <w:tcMar>
-              <w:left w:w="102" w:type="dxa"/>
+              <w:left w:w="99" w:type="dxa"/>
             </w:tcMar>
           </w:tcPr>
           <w:p>
@@ -3953,7 +4011,7 @@
             </w:tcBorders>
             <w:shd w:fill="auto" w:val="clear"/>
             <w:tcMar>
-              <w:left w:w="102" w:type="dxa"/>
+              <w:left w:w="99" w:type="dxa"/>
             </w:tcMar>
           </w:tcPr>
           <w:p>
@@ -3988,7 +4046,7 @@
             </w:tcBorders>
             <w:shd w:fill="auto" w:val="clear"/>
             <w:tcMar>
-              <w:left w:w="102" w:type="dxa"/>
+              <w:left w:w="99" w:type="dxa"/>
             </w:tcMar>
           </w:tcPr>
           <w:p>
@@ -4055,7 +4113,7 @@
             </w:tcBorders>
             <w:shd w:color="auto" w:fill="CCCCCC" w:themeFill="text1" w:themeFillTint="33" w:val="clear"/>
             <w:tcMar>
-              <w:left w:w="102" w:type="dxa"/>
+              <w:left w:w="99" w:type="dxa"/>
             </w:tcMar>
           </w:tcPr>
           <w:p>
@@ -4086,7 +4144,7 @@
             </w:tcBorders>
             <w:shd w:color="auto" w:fill="CCCCCC" w:themeFill="text1" w:themeFillTint="33" w:val="clear"/>
             <w:tcMar>
-              <w:left w:w="102" w:type="dxa"/>
+              <w:left w:w="99" w:type="dxa"/>
             </w:tcMar>
           </w:tcPr>
           <w:p>
@@ -4119,7 +4177,7 @@
             </w:tcBorders>
             <w:shd w:color="auto" w:fill="CCCCCC" w:themeFill="text1" w:themeFillTint="33" w:val="clear"/>
             <w:tcMar>
-              <w:left w:w="102" w:type="dxa"/>
+              <w:left w:w="99" w:type="dxa"/>
             </w:tcMar>
           </w:tcPr>
           <w:p>
@@ -4184,7 +4242,7 @@
             </w:tcBorders>
             <w:shd w:fill="auto" w:val="clear"/>
             <w:tcMar>
-              <w:left w:w="102" w:type="dxa"/>
+              <w:left w:w="99" w:type="dxa"/>
             </w:tcMar>
           </w:tcPr>
           <w:p>
@@ -4215,7 +4273,7 @@
             </w:tcBorders>
             <w:shd w:fill="auto" w:val="clear"/>
             <w:tcMar>
-              <w:left w:w="102" w:type="dxa"/>
+              <w:left w:w="99" w:type="dxa"/>
             </w:tcMar>
           </w:tcPr>
           <w:p>
@@ -4248,7 +4306,7 @@
             </w:tcBorders>
             <w:shd w:fill="auto" w:val="clear"/>
             <w:tcMar>
-              <w:left w:w="102" w:type="dxa"/>
+              <w:left w:w="99" w:type="dxa"/>
             </w:tcMar>
           </w:tcPr>
           <w:p>
@@ -4315,7 +4373,7 @@
             </w:tcBorders>
             <w:shd w:color="auto" w:fill="CCCCCC" w:themeFill="text1" w:themeFillTint="33" w:val="clear"/>
             <w:tcMar>
-              <w:left w:w="102" w:type="dxa"/>
+              <w:left w:w="99" w:type="dxa"/>
             </w:tcMar>
           </w:tcPr>
           <w:p>
@@ -4346,7 +4404,7 @@
             </w:tcBorders>
             <w:shd w:color="auto" w:fill="CCCCCC" w:themeFill="text1" w:themeFillTint="33" w:val="clear"/>
             <w:tcMar>
-              <w:left w:w="102" w:type="dxa"/>
+              <w:left w:w="99" w:type="dxa"/>
             </w:tcMar>
           </w:tcPr>
           <w:p>
@@ -4379,7 +4437,7 @@
             </w:tcBorders>
             <w:shd w:color="auto" w:fill="CCCCCC" w:themeFill="text1" w:themeFillTint="33" w:val="clear"/>
             <w:tcMar>
-              <w:left w:w="102" w:type="dxa"/>
+              <w:left w:w="99" w:type="dxa"/>
             </w:tcMar>
           </w:tcPr>
           <w:p>
@@ -4444,7 +4502,7 @@
             </w:tcBorders>
             <w:shd w:fill="auto" w:val="clear"/>
             <w:tcMar>
-              <w:left w:w="102" w:type="dxa"/>
+              <w:left w:w="99" w:type="dxa"/>
             </w:tcMar>
           </w:tcPr>
           <w:p>
@@ -4475,7 +4533,7 @@
             </w:tcBorders>
             <w:shd w:fill="auto" w:val="clear"/>
             <w:tcMar>
-              <w:left w:w="102" w:type="dxa"/>
+              <w:left w:w="99" w:type="dxa"/>
             </w:tcMar>
           </w:tcPr>
           <w:p>
@@ -4508,7 +4566,7 @@
             </w:tcBorders>
             <w:shd w:fill="auto" w:val="clear"/>
             <w:tcMar>
-              <w:left w:w="102" w:type="dxa"/>
+              <w:left w:w="99" w:type="dxa"/>
             </w:tcMar>
           </w:tcPr>
           <w:p>
@@ -4574,7 +4632,7 @@
             </w:tcBorders>
             <w:shd w:color="auto" w:fill="CCCCCC" w:themeFill="text1" w:themeFillTint="33" w:val="clear"/>
             <w:tcMar>
-              <w:left w:w="102" w:type="dxa"/>
+              <w:left w:w="99" w:type="dxa"/>
             </w:tcMar>
           </w:tcPr>
           <w:p>
@@ -4604,7 +4662,7 @@
             </w:tcBorders>
             <w:shd w:color="auto" w:fill="CCCCCC" w:themeFill="text1" w:themeFillTint="33" w:val="clear"/>
             <w:tcMar>
-              <w:left w:w="102" w:type="dxa"/>
+              <w:left w:w="99" w:type="dxa"/>
             </w:tcMar>
           </w:tcPr>
           <w:p>
@@ -4632,7 +4690,7 @@
             </w:tcBorders>
             <w:shd w:color="auto" w:fill="CCCCCC" w:themeFill="text1" w:themeFillTint="33" w:val="clear"/>
             <w:tcMar>
-              <w:left w:w="102" w:type="dxa"/>
+              <w:left w:w="99" w:type="dxa"/>
             </w:tcMar>
           </w:tcPr>
           <w:p>
@@ -4696,7 +4754,7 @@
             </w:tcBorders>
             <w:shd w:fill="auto" w:val="clear"/>
             <w:tcMar>
-              <w:left w:w="102" w:type="dxa"/>
+              <w:left w:w="99" w:type="dxa"/>
             </w:tcMar>
           </w:tcPr>
           <w:p>
@@ -4726,7 +4784,7 @@
             </w:tcBorders>
             <w:shd w:fill="auto" w:val="clear"/>
             <w:tcMar>
-              <w:left w:w="102" w:type="dxa"/>
+              <w:left w:w="99" w:type="dxa"/>
             </w:tcMar>
           </w:tcPr>
           <w:p>
@@ -4754,7 +4812,7 @@
             </w:tcBorders>
             <w:shd w:fill="auto" w:val="clear"/>
             <w:tcMar>
-              <w:left w:w="102" w:type="dxa"/>
+              <w:left w:w="99" w:type="dxa"/>
             </w:tcMar>
           </w:tcPr>
           <w:p>
@@ -4820,7 +4878,7 @@
             </w:tcBorders>
             <w:shd w:color="auto" w:fill="CCCCCC" w:themeFill="text1" w:themeFillTint="33" w:val="clear"/>
             <w:tcMar>
-              <w:left w:w="102" w:type="dxa"/>
+              <w:left w:w="99" w:type="dxa"/>
             </w:tcMar>
           </w:tcPr>
           <w:p>
@@ -4850,7 +4908,7 @@
             </w:tcBorders>
             <w:shd w:color="auto" w:fill="CCCCCC" w:themeFill="text1" w:themeFillTint="33" w:val="clear"/>
             <w:tcMar>
-              <w:left w:w="102" w:type="dxa"/>
+              <w:left w:w="99" w:type="dxa"/>
             </w:tcMar>
           </w:tcPr>
           <w:p>
@@ -4878,7 +4936,7 @@
             </w:tcBorders>
             <w:shd w:color="auto" w:fill="CCCCCC" w:themeFill="text1" w:themeFillTint="33" w:val="clear"/>
             <w:tcMar>
-              <w:left w:w="102" w:type="dxa"/>
+              <w:left w:w="99" w:type="dxa"/>
             </w:tcMar>
           </w:tcPr>
           <w:p>
@@ -4942,7 +5000,7 @@
             </w:tcBorders>
             <w:shd w:fill="auto" w:val="clear"/>
             <w:tcMar>
-              <w:left w:w="102" w:type="dxa"/>
+              <w:left w:w="99" w:type="dxa"/>
             </w:tcMar>
           </w:tcPr>
           <w:p>
@@ -4972,7 +5030,7 @@
             </w:tcBorders>
             <w:shd w:fill="auto" w:val="clear"/>
             <w:tcMar>
-              <w:left w:w="102" w:type="dxa"/>
+              <w:left w:w="99" w:type="dxa"/>
             </w:tcMar>
           </w:tcPr>
           <w:p>
@@ -5000,7 +5058,7 @@
             </w:tcBorders>
             <w:shd w:fill="auto" w:val="clear"/>
             <w:tcMar>
-              <w:left w:w="102" w:type="dxa"/>
+              <w:left w:w="99" w:type="dxa"/>
             </w:tcMar>
           </w:tcPr>
           <w:p>
@@ -5066,7 +5124,7 @@
             </w:tcBorders>
             <w:shd w:color="auto" w:fill="CCCCCC" w:themeFill="text1" w:themeFillTint="33" w:val="clear"/>
             <w:tcMar>
-              <w:left w:w="102" w:type="dxa"/>
+              <w:left w:w="99" w:type="dxa"/>
             </w:tcMar>
           </w:tcPr>
           <w:p>
@@ -5096,7 +5154,7 @@
             </w:tcBorders>
             <w:shd w:color="auto" w:fill="CCCCCC" w:themeFill="text1" w:themeFillTint="33" w:val="clear"/>
             <w:tcMar>
-              <w:left w:w="102" w:type="dxa"/>
+              <w:left w:w="99" w:type="dxa"/>
             </w:tcMar>
           </w:tcPr>
           <w:p>
@@ -5124,7 +5182,7 @@
             </w:tcBorders>
             <w:shd w:color="auto" w:fill="CCCCCC" w:themeFill="text1" w:themeFillTint="33" w:val="clear"/>
             <w:tcMar>
-              <w:left w:w="102" w:type="dxa"/>
+              <w:left w:w="99" w:type="dxa"/>
             </w:tcMar>
           </w:tcPr>
           <w:p>
@@ -5188,7 +5246,7 @@
             </w:tcBorders>
             <w:shd w:fill="auto" w:val="clear"/>
             <w:tcMar>
-              <w:left w:w="102" w:type="dxa"/>
+              <w:left w:w="99" w:type="dxa"/>
             </w:tcMar>
           </w:tcPr>
           <w:p>
@@ -5218,7 +5276,7 @@
             </w:tcBorders>
             <w:shd w:fill="auto" w:val="clear"/>
             <w:tcMar>
-              <w:left w:w="102" w:type="dxa"/>
+              <w:left w:w="99" w:type="dxa"/>
             </w:tcMar>
           </w:tcPr>
           <w:p>
@@ -5246,7 +5304,7 @@
             </w:tcBorders>
             <w:shd w:fill="auto" w:val="clear"/>
             <w:tcMar>
-              <w:left w:w="102" w:type="dxa"/>
+              <w:left w:w="99" w:type="dxa"/>
             </w:tcMar>
           </w:tcPr>
           <w:p>
@@ -6421,6 +6479,132 @@
       <w:rFonts w:cs="Wingdings"/>
     </w:rPr>
   </w:style>
+  <w:style w:type="character" w:styleId="ListLabel25">
+    <w:name w:val="ListLabel 25"/>
+    <w:qFormat/>
+    <w:rPr>
+      <w:rFonts w:cs="Symbol"/>
+    </w:rPr>
+  </w:style>
+  <w:style w:type="character" w:styleId="ListLabel26">
+    <w:name w:val="ListLabel 26"/>
+    <w:qFormat/>
+    <w:rPr>
+      <w:rFonts w:cs="Courier New"/>
+    </w:rPr>
+  </w:style>
+  <w:style w:type="character" w:styleId="ListLabel27">
+    <w:name w:val="ListLabel 27"/>
+    <w:qFormat/>
+    <w:rPr>
+      <w:rFonts w:cs="Wingdings"/>
+    </w:rPr>
+  </w:style>
+  <w:style w:type="character" w:styleId="ListLabel28">
+    <w:name w:val="ListLabel 28"/>
+    <w:qFormat/>
+    <w:rPr>
+      <w:rFonts w:cs="Symbol"/>
+    </w:rPr>
+  </w:style>
+  <w:style w:type="character" w:styleId="ListLabel29">
+    <w:name w:val="ListLabel 29"/>
+    <w:qFormat/>
+    <w:rPr>
+      <w:rFonts w:cs="Courier New"/>
+    </w:rPr>
+  </w:style>
+  <w:style w:type="character" w:styleId="ListLabel30">
+    <w:name w:val="ListLabel 30"/>
+    <w:qFormat/>
+    <w:rPr>
+      <w:rFonts w:cs="Wingdings"/>
+    </w:rPr>
+  </w:style>
+  <w:style w:type="character" w:styleId="ListLabel31">
+    <w:name w:val="ListLabel 31"/>
+    <w:qFormat/>
+    <w:rPr>
+      <w:rFonts w:cs="Symbol"/>
+    </w:rPr>
+  </w:style>
+  <w:style w:type="character" w:styleId="ListLabel32">
+    <w:name w:val="ListLabel 32"/>
+    <w:qFormat/>
+    <w:rPr>
+      <w:rFonts w:cs="Courier New"/>
+    </w:rPr>
+  </w:style>
+  <w:style w:type="character" w:styleId="ListLabel33">
+    <w:name w:val="ListLabel 33"/>
+    <w:qFormat/>
+    <w:rPr>
+      <w:rFonts w:cs="Wingdings"/>
+    </w:rPr>
+  </w:style>
+  <w:style w:type="character" w:styleId="ListLabel34">
+    <w:name w:val="ListLabel 34"/>
+    <w:qFormat/>
+    <w:rPr>
+      <w:rFonts w:cs="Symbol"/>
+    </w:rPr>
+  </w:style>
+  <w:style w:type="character" w:styleId="ListLabel35">
+    <w:name w:val="ListLabel 35"/>
+    <w:qFormat/>
+    <w:rPr>
+      <w:rFonts w:cs="Courier New"/>
+    </w:rPr>
+  </w:style>
+  <w:style w:type="character" w:styleId="ListLabel36">
+    <w:name w:val="ListLabel 36"/>
+    <w:qFormat/>
+    <w:rPr>
+      <w:rFonts w:cs="Wingdings"/>
+    </w:rPr>
+  </w:style>
+  <w:style w:type="character" w:styleId="ListLabel37">
+    <w:name w:val="ListLabel 37"/>
+    <w:qFormat/>
+    <w:rPr>
+      <w:rFonts w:cs="Symbol"/>
+    </w:rPr>
+  </w:style>
+  <w:style w:type="character" w:styleId="ListLabel38">
+    <w:name w:val="ListLabel 38"/>
+    <w:qFormat/>
+    <w:rPr>
+      <w:rFonts w:cs="Courier New"/>
+    </w:rPr>
+  </w:style>
+  <w:style w:type="character" w:styleId="ListLabel39">
+    <w:name w:val="ListLabel 39"/>
+    <w:qFormat/>
+    <w:rPr>
+      <w:rFonts w:cs="Wingdings"/>
+    </w:rPr>
+  </w:style>
+  <w:style w:type="character" w:styleId="ListLabel40">
+    <w:name w:val="ListLabel 40"/>
+    <w:qFormat/>
+    <w:rPr>
+      <w:rFonts w:cs="Symbol"/>
+    </w:rPr>
+  </w:style>
+  <w:style w:type="character" w:styleId="ListLabel41">
+    <w:name w:val="ListLabel 41"/>
+    <w:qFormat/>
+    <w:rPr>
+      <w:rFonts w:cs="Courier New"/>
+    </w:rPr>
+  </w:style>
+  <w:style w:type="character" w:styleId="ListLabel42">
+    <w:name w:val="ListLabel 42"/>
+    <w:qFormat/>
+    <w:rPr>
+      <w:rFonts w:cs="Wingdings"/>
+    </w:rPr>
+  </w:style>
   <w:style w:type="paragraph" w:styleId="Heading">
     <w:name w:val="Heading"/>
     <w:basedOn w:val="Normal"/>

</xml_diff>